<commit_message>
Update Common network protocols.docx
</commit_message>
<xml_diff>
--- a/Google Cybersecurity/Common network protocols.docx
+++ b/Google Cybersecurity/Common network protocols.docx
@@ -16,6 +16,7 @@
           <w:kern w:val="36"/>
           <w:sz w:val="48"/>
           <w:szCs w:val="48"/>
+          <w:u w:val="single"/>
           <w14:ligatures w14:val="none"/>
         </w:rPr>
       </w:pPr>
@@ -29,6 +30,7 @@
           <w:kern w:val="36"/>
           <w:sz w:val="48"/>
           <w:szCs w:val="48"/>
+          <w:u w:val="single"/>
           <w14:ligatures w14:val="none"/>
         </w:rPr>
         <w:t>Common network protocols</w:t>
@@ -933,6 +935,2276 @@
         <w:t>The protocols you learned about in this reading are basic networking protocols that entry-level cybersecurity analysts should know. Understanding how protocols function on a network is essential. Cybersecurity analysts can leverage their knowledge of protocols to successfully mitigate vulnerabilities on a network and potentially prevent future attacks.</w:t>
       </w:r>
     </w:p>
+    <w:p>
+      <w:pPr>
+        <w:shd w:val="clear" w:color="auto" w:fill="FFFFFF"/>
+        <w:spacing w:line="240" w:lineRule="auto"/>
+        <w:outlineLvl w:val="0"/>
+        <w:rPr>
+          <w:rFonts w:ascii="Source Sans Pro" w:eastAsia="Times New Roman" w:hAnsi="Source Sans Pro" w:cs="Arial"/>
+          <w:b/>
+          <w:bCs/>
+          <w:color w:val="1F1F1F"/>
+          <w:spacing w:val="-2"/>
+          <w:kern w:val="36"/>
+          <w:sz w:val="48"/>
+          <w:szCs w:val="48"/>
+          <w:u w:val="single"/>
+          <w14:ligatures w14:val="none"/>
+        </w:rPr>
+      </w:pPr>
+      <w:r>
+        <w:rPr>
+          <w:rFonts w:ascii="Source Sans Pro" w:eastAsia="Times New Roman" w:hAnsi="Source Sans Pro" w:cs="Arial"/>
+          <w:b/>
+          <w:bCs/>
+          <w:color w:val="1F1F1F"/>
+          <w:spacing w:val="-2"/>
+          <w:kern w:val="36"/>
+          <w:sz w:val="48"/>
+          <w:szCs w:val="48"/>
+          <w:u w:val="single"/>
+          <w14:ligatures w14:val="none"/>
+        </w:rPr>
+        <w:t>Additional network protocols</w:t>
+      </w:r>
+    </w:p>
+    <w:p>
+      <w:pPr>
+        <w:shd w:val="clear" w:color="auto" w:fill="FFFFFF"/>
+        <w:spacing w:after="240" w:line="240" w:lineRule="auto"/>
+        <w:rPr>
+          <w:rFonts w:ascii="Source Sans Pro" w:eastAsia="Times New Roman" w:hAnsi="Source Sans Pro" w:cs="Arial"/>
+          <w:color w:val="1F1F1F"/>
+          <w:kern w:val="0"/>
+          <w:sz w:val="21"/>
+          <w:szCs w:val="21"/>
+          <w14:ligatures w14:val="none"/>
+        </w:rPr>
+      </w:pPr>
+      <w:r>
+        <w:rPr>
+          <w:rFonts w:ascii="Source Sans Pro" w:eastAsia="Times New Roman" w:hAnsi="Source Sans Pro" w:cs="Arial"/>
+          <w:color w:val="1F1F1F"/>
+          <w:kern w:val="0"/>
+          <w:sz w:val="21"/>
+          <w:szCs w:val="21"/>
+          <w14:ligatures w14:val="none"/>
+        </w:rPr>
+        <w:t>In previous readings and videos, you learned how network protocols organize the sending and receiving of data across a network. You also learned that protocols can be divided into three categories: communication protocols, management protocols, and security protocols.</w:t>
+      </w:r>
+    </w:p>
+    <w:p>
+      <w:pPr>
+        <w:shd w:val="clear" w:color="auto" w:fill="FFFFFF"/>
+        <w:spacing w:after="240" w:line="240" w:lineRule="auto"/>
+        <w:rPr>
+          <w:rFonts w:ascii="Source Sans Pro" w:eastAsia="Times New Roman" w:hAnsi="Source Sans Pro" w:cs="Arial"/>
+          <w:color w:val="1F1F1F"/>
+          <w:kern w:val="0"/>
+          <w:sz w:val="21"/>
+          <w:szCs w:val="21"/>
+          <w14:ligatures w14:val="none"/>
+        </w:rPr>
+      </w:pPr>
+      <w:r>
+        <w:rPr>
+          <w:rFonts w:ascii="Source Sans Pro" w:eastAsia="Times New Roman" w:hAnsi="Source Sans Pro" w:cs="Arial"/>
+          <w:color w:val="1F1F1F"/>
+          <w:kern w:val="0"/>
+          <w:sz w:val="21"/>
+          <w:szCs w:val="21"/>
+          <w14:ligatures w14:val="none"/>
+        </w:rPr>
+        <w:t>This reading will introduce you to a few additional concepts and protocols that will come up regularly in your work as a security analyst. Some protocols are assigned port numbers by the Internet Assigned Numbers Authority (IANA). These port numbers are included in the description of each protocol, if assigned. </w:t>
+      </w:r>
+    </w:p>
+    <w:p>
+      <w:pPr>
+        <w:shd w:val="clear" w:color="auto" w:fill="FFFFFF"/>
+        <w:spacing w:after="240" w:line="240" w:lineRule="auto"/>
+        <w:outlineLvl w:val="1"/>
+        <w:rPr>
+          <w:rFonts w:ascii="Source Sans Pro" w:eastAsia="Times New Roman" w:hAnsi="Source Sans Pro" w:cs="Arial"/>
+          <w:b/>
+          <w:bCs/>
+          <w:color w:val="1F1F1F"/>
+          <w:spacing w:val="-2"/>
+          <w:kern w:val="0"/>
+          <w:sz w:val="36"/>
+          <w:szCs w:val="36"/>
+          <w14:ligatures w14:val="none"/>
+        </w:rPr>
+      </w:pPr>
+      <w:r>
+        <w:rPr>
+          <w:rFonts w:ascii="Source Sans Pro" w:eastAsia="Times New Roman" w:hAnsi="Source Sans Pro" w:cs="Arial"/>
+          <w:b/>
+          <w:bCs/>
+          <w:color w:val="1F1F1F"/>
+          <w:spacing w:val="-2"/>
+          <w:kern w:val="0"/>
+          <w:sz w:val="36"/>
+          <w:szCs w:val="36"/>
+          <w14:ligatures w14:val="none"/>
+        </w:rPr>
+        <w:t>Network Address Translation</w:t>
+      </w:r>
+    </w:p>
+    <w:p>
+      <w:pPr>
+        <w:shd w:val="clear" w:color="auto" w:fill="FFFFFF"/>
+        <w:spacing w:after="240" w:line="240" w:lineRule="auto"/>
+        <w:rPr>
+          <w:rFonts w:ascii="Source Sans Pro" w:eastAsia="Times New Roman" w:hAnsi="Source Sans Pro" w:cs="Arial"/>
+          <w:color w:val="1F1F1F"/>
+          <w:kern w:val="0"/>
+          <w:sz w:val="21"/>
+          <w:szCs w:val="21"/>
+          <w14:ligatures w14:val="none"/>
+        </w:rPr>
+      </w:pPr>
+      <w:r>
+        <w:rPr>
+          <w:rFonts w:ascii="Source Sans Pro" w:eastAsia="Times New Roman" w:hAnsi="Source Sans Pro" w:cs="Arial"/>
+          <w:color w:val="1F1F1F"/>
+          <w:kern w:val="0"/>
+          <w:sz w:val="21"/>
+          <w:szCs w:val="21"/>
+          <w14:ligatures w14:val="none"/>
+        </w:rPr>
+        <w:t xml:space="preserve">The devices on your local home or office network each have a private IP address that they use to communicate directly with each other. </w:t>
+      </w:r>
+      <w:proofErr w:type="gramStart"/>
+      <w:r>
+        <w:rPr>
+          <w:rFonts w:ascii="Source Sans Pro" w:eastAsia="Times New Roman" w:hAnsi="Source Sans Pro" w:cs="Arial"/>
+          <w:color w:val="1F1F1F"/>
+          <w:kern w:val="0"/>
+          <w:sz w:val="21"/>
+          <w:szCs w:val="21"/>
+          <w14:ligatures w14:val="none"/>
+        </w:rPr>
+        <w:t>In order for</w:t>
+      </w:r>
+      <w:proofErr w:type="gramEnd"/>
+      <w:r>
+        <w:rPr>
+          <w:rFonts w:ascii="Source Sans Pro" w:eastAsia="Times New Roman" w:hAnsi="Source Sans Pro" w:cs="Arial"/>
+          <w:color w:val="1F1F1F"/>
+          <w:kern w:val="0"/>
+          <w:sz w:val="21"/>
+          <w:szCs w:val="21"/>
+          <w14:ligatures w14:val="none"/>
+        </w:rPr>
+        <w:t xml:space="preserve"> the devices with private IP addresses to communicate with the public internet, they need to have a public IP address. Otherwise, responses will not be routed correctly. Instead of having a dedicated public IP address for each of the devices on the local network, the router can replace a private source IP address with its public IP address and perform the reverse operation for responses. This process is known as Network Address Translation (NAT</w:t>
+      </w:r>
+      <w:proofErr w:type="gramStart"/>
+      <w:r>
+        <w:rPr>
+          <w:rFonts w:ascii="Source Sans Pro" w:eastAsia="Times New Roman" w:hAnsi="Source Sans Pro" w:cs="Arial"/>
+          <w:color w:val="1F1F1F"/>
+          <w:kern w:val="0"/>
+          <w:sz w:val="21"/>
+          <w:szCs w:val="21"/>
+          <w14:ligatures w14:val="none"/>
+        </w:rPr>
+        <w:t>)</w:t>
+      </w:r>
+      <w:proofErr w:type="gramEnd"/>
+      <w:r>
+        <w:rPr>
+          <w:rFonts w:ascii="Source Sans Pro" w:eastAsia="Times New Roman" w:hAnsi="Source Sans Pro" w:cs="Arial"/>
+          <w:color w:val="1F1F1F"/>
+          <w:kern w:val="0"/>
+          <w:sz w:val="21"/>
+          <w:szCs w:val="21"/>
+          <w14:ligatures w14:val="none"/>
+        </w:rPr>
+        <w:t xml:space="preserve"> and it generally requires a router or firewall to be specifically configured to perform NAT. NAT is a part of layer 2 (internet layer) and layer 3 (transport layer) of the TCP/IP model. </w:t>
+      </w:r>
+    </w:p>
+    <w:tbl>
+      <w:tblPr>
+        <w:tblW w:w="11850" w:type="dxa"/>
+        <w:tblCellMar>
+          <w:top w:w="15" w:type="dxa"/>
+          <w:left w:w="15" w:type="dxa"/>
+          <w:bottom w:w="15" w:type="dxa"/>
+          <w:right w:w="15" w:type="dxa"/>
+        </w:tblCellMar>
+        <w:tblLook w:val="04A0" w:firstRow="1" w:lastRow="0" w:firstColumn="1" w:lastColumn="0" w:noHBand="0" w:noVBand="1"/>
+      </w:tblPr>
+      <w:tblGrid>
+        <w:gridCol w:w="5925"/>
+        <w:gridCol w:w="5925"/>
+      </w:tblGrid>
+      <w:tr>
+        <w:trPr>
+          <w:tblHeader/>
+        </w:trPr>
+        <w:tc>
+          <w:tcPr>
+            <w:tcW w:w="0" w:type="auto"/>
+            <w:tcBorders>
+              <w:top w:val="single" w:sz="6" w:space="0" w:color="48494A"/>
+              <w:left w:val="single" w:sz="6" w:space="0" w:color="48494A"/>
+              <w:bottom w:val="single" w:sz="6" w:space="0" w:color="48494A"/>
+              <w:right w:val="single" w:sz="6" w:space="0" w:color="48494A"/>
+            </w:tcBorders>
+            <w:shd w:val="clear" w:color="auto" w:fill="auto"/>
+            <w:tcMar>
+              <w:top w:w="60" w:type="dxa"/>
+              <w:left w:w="240" w:type="dxa"/>
+              <w:bottom w:w="60" w:type="dxa"/>
+              <w:right w:w="240" w:type="dxa"/>
+            </w:tcMar>
+            <w:vAlign w:val="center"/>
+            <w:hideMark/>
+          </w:tcPr>
+          <w:p>
+            <w:pPr>
+              <w:spacing w:after="240" w:line="240" w:lineRule="auto"/>
+              <w:rPr>
+                <w:rFonts w:ascii="Source Sans Pro" w:eastAsia="Times New Roman" w:hAnsi="Source Sans Pro" w:cs="Times New Roman"/>
+                <w:kern w:val="0"/>
+                <w:sz w:val="24"/>
+                <w:szCs w:val="24"/>
+                <w14:ligatures w14:val="none"/>
+              </w:rPr>
+            </w:pPr>
+            <w:r>
+              <w:rPr>
+                <w:rFonts w:ascii="unset" w:eastAsia="Times New Roman" w:hAnsi="unset" w:cs="Times New Roman"/>
+                <w:b/>
+                <w:bCs/>
+                <w:kern w:val="0"/>
+                <w:sz w:val="24"/>
+                <w:szCs w:val="24"/>
+                <w14:ligatures w14:val="none"/>
+              </w:rPr>
+              <w:t>Private IP Addresses</w:t>
+            </w:r>
+          </w:p>
+        </w:tc>
+        <w:tc>
+          <w:tcPr>
+            <w:tcW w:w="0" w:type="auto"/>
+            <w:tcBorders>
+              <w:top w:val="single" w:sz="6" w:space="0" w:color="48494A"/>
+              <w:left w:val="single" w:sz="6" w:space="0" w:color="48494A"/>
+              <w:bottom w:val="single" w:sz="6" w:space="0" w:color="48494A"/>
+              <w:right w:val="single" w:sz="6" w:space="0" w:color="48494A"/>
+            </w:tcBorders>
+            <w:shd w:val="clear" w:color="auto" w:fill="auto"/>
+            <w:tcMar>
+              <w:top w:w="60" w:type="dxa"/>
+              <w:left w:w="240" w:type="dxa"/>
+              <w:bottom w:w="60" w:type="dxa"/>
+              <w:right w:w="240" w:type="dxa"/>
+            </w:tcMar>
+            <w:vAlign w:val="center"/>
+            <w:hideMark/>
+          </w:tcPr>
+          <w:p>
+            <w:pPr>
+              <w:spacing w:after="240" w:line="240" w:lineRule="auto"/>
+              <w:rPr>
+                <w:rFonts w:ascii="Source Sans Pro" w:eastAsia="Times New Roman" w:hAnsi="Source Sans Pro" w:cs="Times New Roman"/>
+                <w:kern w:val="0"/>
+                <w:sz w:val="24"/>
+                <w:szCs w:val="24"/>
+                <w14:ligatures w14:val="none"/>
+              </w:rPr>
+            </w:pPr>
+            <w:r>
+              <w:rPr>
+                <w:rFonts w:ascii="unset" w:eastAsia="Times New Roman" w:hAnsi="unset" w:cs="Times New Roman"/>
+                <w:b/>
+                <w:bCs/>
+                <w:kern w:val="0"/>
+                <w:sz w:val="24"/>
+                <w:szCs w:val="24"/>
+                <w14:ligatures w14:val="none"/>
+              </w:rPr>
+              <w:t>Public IP Addresses</w:t>
+            </w:r>
+          </w:p>
+        </w:tc>
+      </w:tr>
+      <w:tr>
+        <w:tc>
+          <w:tcPr>
+            <w:tcW w:w="0" w:type="auto"/>
+            <w:tcBorders>
+              <w:top w:val="single" w:sz="6" w:space="0" w:color="E5E7E8"/>
+              <w:left w:val="single" w:sz="6" w:space="0" w:color="E5E7E8"/>
+              <w:bottom w:val="single" w:sz="6" w:space="0" w:color="E5E7E8"/>
+              <w:right w:val="single" w:sz="6" w:space="0" w:color="E5E7E8"/>
+            </w:tcBorders>
+            <w:shd w:val="clear" w:color="auto" w:fill="auto"/>
+            <w:tcMar>
+              <w:top w:w="60" w:type="dxa"/>
+              <w:left w:w="240" w:type="dxa"/>
+              <w:bottom w:w="60" w:type="dxa"/>
+              <w:right w:w="240" w:type="dxa"/>
+            </w:tcMar>
+            <w:vAlign w:val="center"/>
+            <w:hideMark/>
+          </w:tcPr>
+          <w:p>
+            <w:pPr>
+              <w:numPr>
+                <w:ilvl w:val="0"/>
+                <w:numId w:val="4"/>
+              </w:numPr>
+              <w:spacing w:after="240" w:line="240" w:lineRule="auto"/>
+              <w:rPr>
+                <w:rFonts w:ascii="Source Sans Pro" w:eastAsia="Times New Roman" w:hAnsi="Source Sans Pro" w:cs="Times New Roman"/>
+                <w:kern w:val="0"/>
+                <w:sz w:val="24"/>
+                <w:szCs w:val="24"/>
+                <w14:ligatures w14:val="none"/>
+              </w:rPr>
+            </w:pPr>
+            <w:r>
+              <w:rPr>
+                <w:rFonts w:ascii="Source Sans Pro" w:eastAsia="Times New Roman" w:hAnsi="Source Sans Pro" w:cs="Times New Roman"/>
+                <w:kern w:val="0"/>
+                <w:sz w:val="24"/>
+                <w:szCs w:val="24"/>
+                <w14:ligatures w14:val="none"/>
+              </w:rPr>
+              <w:t xml:space="preserve">Assigned by network </w:t>
+            </w:r>
+            <w:proofErr w:type="gramStart"/>
+            <w:r>
+              <w:rPr>
+                <w:rFonts w:ascii="Source Sans Pro" w:eastAsia="Times New Roman" w:hAnsi="Source Sans Pro" w:cs="Times New Roman"/>
+                <w:kern w:val="0"/>
+                <w:sz w:val="24"/>
+                <w:szCs w:val="24"/>
+                <w14:ligatures w14:val="none"/>
+              </w:rPr>
+              <w:t>admins</w:t>
+            </w:r>
+            <w:proofErr w:type="gramEnd"/>
+          </w:p>
+          <w:p>
+            <w:pPr>
+              <w:numPr>
+                <w:ilvl w:val="0"/>
+                <w:numId w:val="4"/>
+              </w:numPr>
+              <w:spacing w:after="240" w:line="240" w:lineRule="auto"/>
+              <w:rPr>
+                <w:rFonts w:ascii="Source Sans Pro" w:eastAsia="Times New Roman" w:hAnsi="Source Sans Pro" w:cs="Times New Roman"/>
+                <w:kern w:val="0"/>
+                <w:sz w:val="24"/>
+                <w:szCs w:val="24"/>
+                <w14:ligatures w14:val="none"/>
+              </w:rPr>
+            </w:pPr>
+            <w:r>
+              <w:rPr>
+                <w:rFonts w:ascii="Source Sans Pro" w:eastAsia="Times New Roman" w:hAnsi="Source Sans Pro" w:cs="Times New Roman"/>
+                <w:kern w:val="0"/>
+                <w:sz w:val="24"/>
+                <w:szCs w:val="24"/>
+                <w14:ligatures w14:val="none"/>
+              </w:rPr>
+              <w:t>Unique only within private network</w:t>
+            </w:r>
+          </w:p>
+          <w:p>
+            <w:pPr>
+              <w:numPr>
+                <w:ilvl w:val="0"/>
+                <w:numId w:val="4"/>
+              </w:numPr>
+              <w:spacing w:after="240" w:line="240" w:lineRule="auto"/>
+              <w:rPr>
+                <w:rFonts w:ascii="Source Sans Pro" w:eastAsia="Times New Roman" w:hAnsi="Source Sans Pro" w:cs="Times New Roman"/>
+                <w:kern w:val="0"/>
+                <w:sz w:val="24"/>
+                <w:szCs w:val="24"/>
+                <w14:ligatures w14:val="none"/>
+              </w:rPr>
+            </w:pPr>
+            <w:r>
+              <w:rPr>
+                <w:rFonts w:ascii="Source Sans Pro" w:eastAsia="Times New Roman" w:hAnsi="Source Sans Pro" w:cs="Times New Roman"/>
+                <w:kern w:val="0"/>
+                <w:sz w:val="24"/>
+                <w:szCs w:val="24"/>
+                <w14:ligatures w14:val="none"/>
+              </w:rPr>
+              <w:t xml:space="preserve">No cost to </w:t>
+            </w:r>
+            <w:proofErr w:type="gramStart"/>
+            <w:r>
+              <w:rPr>
+                <w:rFonts w:ascii="Source Sans Pro" w:eastAsia="Times New Roman" w:hAnsi="Source Sans Pro" w:cs="Times New Roman"/>
+                <w:kern w:val="0"/>
+                <w:sz w:val="24"/>
+                <w:szCs w:val="24"/>
+                <w14:ligatures w14:val="none"/>
+              </w:rPr>
+              <w:t>use</w:t>
+            </w:r>
+            <w:proofErr w:type="gramEnd"/>
+          </w:p>
+          <w:p>
+            <w:pPr>
+              <w:numPr>
+                <w:ilvl w:val="0"/>
+                <w:numId w:val="4"/>
+              </w:numPr>
+              <w:spacing w:after="240" w:line="240" w:lineRule="auto"/>
+              <w:rPr>
+                <w:rFonts w:ascii="Source Sans Pro" w:eastAsia="Times New Roman" w:hAnsi="Source Sans Pro" w:cs="Times New Roman"/>
+                <w:kern w:val="0"/>
+                <w:sz w:val="24"/>
+                <w:szCs w:val="24"/>
+                <w14:ligatures w14:val="none"/>
+              </w:rPr>
+            </w:pPr>
+            <w:r>
+              <w:rPr>
+                <w:rFonts w:ascii="Source Sans Pro" w:eastAsia="Times New Roman" w:hAnsi="Source Sans Pro" w:cs="Times New Roman"/>
+                <w:kern w:val="0"/>
+                <w:sz w:val="24"/>
+                <w:szCs w:val="24"/>
+                <w14:ligatures w14:val="none"/>
+              </w:rPr>
+              <w:lastRenderedPageBreak/>
+              <w:t>Address ranges:</w:t>
+            </w:r>
+          </w:p>
+          <w:p>
+            <w:pPr>
+              <w:numPr>
+                <w:ilvl w:val="1"/>
+                <w:numId w:val="4"/>
+              </w:numPr>
+              <w:spacing w:after="240" w:line="240" w:lineRule="auto"/>
+              <w:rPr>
+                <w:rFonts w:ascii="Source Sans Pro" w:eastAsia="Times New Roman" w:hAnsi="Source Sans Pro" w:cs="Times New Roman"/>
+                <w:kern w:val="0"/>
+                <w:sz w:val="24"/>
+                <w:szCs w:val="24"/>
+                <w14:ligatures w14:val="none"/>
+              </w:rPr>
+            </w:pPr>
+            <w:r>
+              <w:rPr>
+                <w:rFonts w:ascii="Source Sans Pro" w:eastAsia="Times New Roman" w:hAnsi="Source Sans Pro" w:cs="Times New Roman"/>
+                <w:kern w:val="0"/>
+                <w:sz w:val="24"/>
+                <w:szCs w:val="24"/>
+                <w14:ligatures w14:val="none"/>
+              </w:rPr>
+              <w:t>10.0.0.0-10.255.255.255</w:t>
+            </w:r>
+          </w:p>
+          <w:p>
+            <w:pPr>
+              <w:numPr>
+                <w:ilvl w:val="1"/>
+                <w:numId w:val="4"/>
+              </w:numPr>
+              <w:spacing w:after="240" w:line="240" w:lineRule="auto"/>
+              <w:rPr>
+                <w:rFonts w:ascii="Source Sans Pro" w:eastAsia="Times New Roman" w:hAnsi="Source Sans Pro" w:cs="Times New Roman"/>
+                <w:kern w:val="0"/>
+                <w:sz w:val="24"/>
+                <w:szCs w:val="24"/>
+                <w14:ligatures w14:val="none"/>
+              </w:rPr>
+            </w:pPr>
+            <w:r>
+              <w:rPr>
+                <w:rFonts w:ascii="Source Sans Pro" w:eastAsia="Times New Roman" w:hAnsi="Source Sans Pro" w:cs="Times New Roman"/>
+                <w:kern w:val="0"/>
+                <w:sz w:val="24"/>
+                <w:szCs w:val="24"/>
+                <w14:ligatures w14:val="none"/>
+              </w:rPr>
+              <w:t>172.16.0.0-172.31.255.255</w:t>
+            </w:r>
+          </w:p>
+          <w:p>
+            <w:pPr>
+              <w:numPr>
+                <w:ilvl w:val="1"/>
+                <w:numId w:val="4"/>
+              </w:numPr>
+              <w:spacing w:after="240" w:line="240" w:lineRule="auto"/>
+              <w:rPr>
+                <w:rFonts w:ascii="Source Sans Pro" w:eastAsia="Times New Roman" w:hAnsi="Source Sans Pro" w:cs="Times New Roman"/>
+                <w:kern w:val="0"/>
+                <w:sz w:val="24"/>
+                <w:szCs w:val="24"/>
+                <w14:ligatures w14:val="none"/>
+              </w:rPr>
+            </w:pPr>
+            <w:r>
+              <w:rPr>
+                <w:rFonts w:ascii="Source Sans Pro" w:eastAsia="Times New Roman" w:hAnsi="Source Sans Pro" w:cs="Times New Roman"/>
+                <w:kern w:val="0"/>
+                <w:sz w:val="24"/>
+                <w:szCs w:val="24"/>
+                <w14:ligatures w14:val="none"/>
+              </w:rPr>
+              <w:t>192.168.0.0-192.168.255.255</w:t>
+            </w:r>
+          </w:p>
+        </w:tc>
+        <w:tc>
+          <w:tcPr>
+            <w:tcW w:w="0" w:type="auto"/>
+            <w:tcBorders>
+              <w:top w:val="single" w:sz="6" w:space="0" w:color="E5E7E8"/>
+              <w:left w:val="single" w:sz="6" w:space="0" w:color="E5E7E8"/>
+              <w:bottom w:val="single" w:sz="6" w:space="0" w:color="E5E7E8"/>
+              <w:right w:val="single" w:sz="6" w:space="0" w:color="E5E7E8"/>
+            </w:tcBorders>
+            <w:shd w:val="clear" w:color="auto" w:fill="auto"/>
+            <w:tcMar>
+              <w:top w:w="60" w:type="dxa"/>
+              <w:left w:w="240" w:type="dxa"/>
+              <w:bottom w:w="60" w:type="dxa"/>
+              <w:right w:w="240" w:type="dxa"/>
+            </w:tcMar>
+            <w:vAlign w:val="center"/>
+            <w:hideMark/>
+          </w:tcPr>
+          <w:p>
+            <w:pPr>
+              <w:numPr>
+                <w:ilvl w:val="0"/>
+                <w:numId w:val="5"/>
+              </w:numPr>
+              <w:spacing w:after="240" w:line="240" w:lineRule="auto"/>
+              <w:rPr>
+                <w:rFonts w:ascii="Source Sans Pro" w:eastAsia="Times New Roman" w:hAnsi="Source Sans Pro" w:cs="Times New Roman"/>
+                <w:kern w:val="0"/>
+                <w:sz w:val="24"/>
+                <w:szCs w:val="24"/>
+                <w14:ligatures w14:val="none"/>
+              </w:rPr>
+            </w:pPr>
+            <w:r>
+              <w:rPr>
+                <w:rFonts w:ascii="Source Sans Pro" w:eastAsia="Times New Roman" w:hAnsi="Source Sans Pro" w:cs="Times New Roman"/>
+                <w:kern w:val="0"/>
+                <w:sz w:val="24"/>
+                <w:szCs w:val="24"/>
+                <w14:ligatures w14:val="none"/>
+              </w:rPr>
+              <w:lastRenderedPageBreak/>
+              <w:t>Assigned by ISP and IANA</w:t>
+            </w:r>
+          </w:p>
+          <w:p>
+            <w:pPr>
+              <w:numPr>
+                <w:ilvl w:val="0"/>
+                <w:numId w:val="5"/>
+              </w:numPr>
+              <w:spacing w:after="240" w:line="240" w:lineRule="auto"/>
+              <w:rPr>
+                <w:rFonts w:ascii="Source Sans Pro" w:eastAsia="Times New Roman" w:hAnsi="Source Sans Pro" w:cs="Times New Roman"/>
+                <w:kern w:val="0"/>
+                <w:sz w:val="24"/>
+                <w:szCs w:val="24"/>
+                <w14:ligatures w14:val="none"/>
+              </w:rPr>
+            </w:pPr>
+            <w:r>
+              <w:rPr>
+                <w:rFonts w:ascii="Source Sans Pro" w:eastAsia="Times New Roman" w:hAnsi="Source Sans Pro" w:cs="Times New Roman"/>
+                <w:kern w:val="0"/>
+                <w:sz w:val="24"/>
+                <w:szCs w:val="24"/>
+                <w14:ligatures w14:val="none"/>
+              </w:rPr>
+              <w:t>Unique address in global internet</w:t>
+            </w:r>
+          </w:p>
+          <w:p>
+            <w:pPr>
+              <w:numPr>
+                <w:ilvl w:val="0"/>
+                <w:numId w:val="5"/>
+              </w:numPr>
+              <w:spacing w:after="240" w:line="240" w:lineRule="auto"/>
+              <w:rPr>
+                <w:rFonts w:ascii="Source Sans Pro" w:eastAsia="Times New Roman" w:hAnsi="Source Sans Pro" w:cs="Times New Roman"/>
+                <w:kern w:val="0"/>
+                <w:sz w:val="24"/>
+                <w:szCs w:val="24"/>
+                <w14:ligatures w14:val="none"/>
+              </w:rPr>
+            </w:pPr>
+            <w:r>
+              <w:rPr>
+                <w:rFonts w:ascii="Source Sans Pro" w:eastAsia="Times New Roman" w:hAnsi="Source Sans Pro" w:cs="Times New Roman"/>
+                <w:kern w:val="0"/>
+                <w:sz w:val="24"/>
+                <w:szCs w:val="24"/>
+                <w14:ligatures w14:val="none"/>
+              </w:rPr>
+              <w:t xml:space="preserve">Costs to lease a public IP </w:t>
+            </w:r>
+            <w:proofErr w:type="gramStart"/>
+            <w:r>
+              <w:rPr>
+                <w:rFonts w:ascii="Source Sans Pro" w:eastAsia="Times New Roman" w:hAnsi="Source Sans Pro" w:cs="Times New Roman"/>
+                <w:kern w:val="0"/>
+                <w:sz w:val="24"/>
+                <w:szCs w:val="24"/>
+                <w14:ligatures w14:val="none"/>
+              </w:rPr>
+              <w:t>address</w:t>
+            </w:r>
+            <w:proofErr w:type="gramEnd"/>
+          </w:p>
+          <w:p>
+            <w:pPr>
+              <w:numPr>
+                <w:ilvl w:val="0"/>
+                <w:numId w:val="5"/>
+              </w:numPr>
+              <w:spacing w:after="240" w:line="240" w:lineRule="auto"/>
+              <w:rPr>
+                <w:rFonts w:ascii="Source Sans Pro" w:eastAsia="Times New Roman" w:hAnsi="Source Sans Pro" w:cs="Times New Roman"/>
+                <w:kern w:val="0"/>
+                <w:sz w:val="24"/>
+                <w:szCs w:val="24"/>
+                <w14:ligatures w14:val="none"/>
+              </w:rPr>
+            </w:pPr>
+            <w:r>
+              <w:rPr>
+                <w:rFonts w:ascii="Source Sans Pro" w:eastAsia="Times New Roman" w:hAnsi="Source Sans Pro" w:cs="Times New Roman"/>
+                <w:kern w:val="0"/>
+                <w:sz w:val="24"/>
+                <w:szCs w:val="24"/>
+                <w14:ligatures w14:val="none"/>
+              </w:rPr>
+              <w:lastRenderedPageBreak/>
+              <w:t>Address ranges:</w:t>
+            </w:r>
+          </w:p>
+          <w:p>
+            <w:pPr>
+              <w:numPr>
+                <w:ilvl w:val="1"/>
+                <w:numId w:val="5"/>
+              </w:numPr>
+              <w:spacing w:after="240" w:line="240" w:lineRule="auto"/>
+              <w:rPr>
+                <w:rFonts w:ascii="Source Sans Pro" w:eastAsia="Times New Roman" w:hAnsi="Source Sans Pro" w:cs="Times New Roman"/>
+                <w:kern w:val="0"/>
+                <w:sz w:val="24"/>
+                <w:szCs w:val="24"/>
+                <w14:ligatures w14:val="none"/>
+              </w:rPr>
+            </w:pPr>
+            <w:r>
+              <w:rPr>
+                <w:rFonts w:ascii="Source Sans Pro" w:eastAsia="Times New Roman" w:hAnsi="Source Sans Pro" w:cs="Times New Roman"/>
+                <w:kern w:val="0"/>
+                <w:sz w:val="24"/>
+                <w:szCs w:val="24"/>
+                <w14:ligatures w14:val="none"/>
+              </w:rPr>
+              <w:t>1.0.0.0-9.255.255.255</w:t>
+            </w:r>
+          </w:p>
+          <w:p>
+            <w:pPr>
+              <w:numPr>
+                <w:ilvl w:val="1"/>
+                <w:numId w:val="5"/>
+              </w:numPr>
+              <w:spacing w:after="240" w:line="240" w:lineRule="auto"/>
+              <w:rPr>
+                <w:rFonts w:ascii="Source Sans Pro" w:eastAsia="Times New Roman" w:hAnsi="Source Sans Pro" w:cs="Times New Roman"/>
+                <w:kern w:val="0"/>
+                <w:sz w:val="24"/>
+                <w:szCs w:val="24"/>
+                <w14:ligatures w14:val="none"/>
+              </w:rPr>
+            </w:pPr>
+            <w:r>
+              <w:rPr>
+                <w:rFonts w:ascii="Source Sans Pro" w:eastAsia="Times New Roman" w:hAnsi="Source Sans Pro" w:cs="Times New Roman"/>
+                <w:kern w:val="0"/>
+                <w:sz w:val="24"/>
+                <w:szCs w:val="24"/>
+                <w14:ligatures w14:val="none"/>
+              </w:rPr>
+              <w:t>11.0.0.0-126.255.255.255</w:t>
+            </w:r>
+          </w:p>
+          <w:p>
+            <w:pPr>
+              <w:numPr>
+                <w:ilvl w:val="1"/>
+                <w:numId w:val="5"/>
+              </w:numPr>
+              <w:spacing w:after="240" w:line="240" w:lineRule="auto"/>
+              <w:rPr>
+                <w:rFonts w:ascii="Source Sans Pro" w:eastAsia="Times New Roman" w:hAnsi="Source Sans Pro" w:cs="Times New Roman"/>
+                <w:kern w:val="0"/>
+                <w:sz w:val="24"/>
+                <w:szCs w:val="24"/>
+                <w14:ligatures w14:val="none"/>
+              </w:rPr>
+            </w:pPr>
+            <w:r>
+              <w:rPr>
+                <w:rFonts w:ascii="Source Sans Pro" w:eastAsia="Times New Roman" w:hAnsi="Source Sans Pro" w:cs="Times New Roman"/>
+                <w:kern w:val="0"/>
+                <w:sz w:val="24"/>
+                <w:szCs w:val="24"/>
+                <w14:ligatures w14:val="none"/>
+              </w:rPr>
+              <w:t>128.0.0.0-172.15.255.255</w:t>
+            </w:r>
+          </w:p>
+          <w:p>
+            <w:pPr>
+              <w:numPr>
+                <w:ilvl w:val="1"/>
+                <w:numId w:val="5"/>
+              </w:numPr>
+              <w:spacing w:after="240" w:line="240" w:lineRule="auto"/>
+              <w:rPr>
+                <w:rFonts w:ascii="Source Sans Pro" w:eastAsia="Times New Roman" w:hAnsi="Source Sans Pro" w:cs="Times New Roman"/>
+                <w:kern w:val="0"/>
+                <w:sz w:val="24"/>
+                <w:szCs w:val="24"/>
+                <w14:ligatures w14:val="none"/>
+              </w:rPr>
+            </w:pPr>
+            <w:r>
+              <w:rPr>
+                <w:rFonts w:ascii="Source Sans Pro" w:eastAsia="Times New Roman" w:hAnsi="Source Sans Pro" w:cs="Times New Roman"/>
+                <w:kern w:val="0"/>
+                <w:sz w:val="24"/>
+                <w:szCs w:val="24"/>
+                <w14:ligatures w14:val="none"/>
+              </w:rPr>
+              <w:t>172.32.0.0-192.167.255.255</w:t>
+            </w:r>
+          </w:p>
+          <w:p>
+            <w:pPr>
+              <w:numPr>
+                <w:ilvl w:val="1"/>
+                <w:numId w:val="5"/>
+              </w:numPr>
+              <w:spacing w:after="240" w:line="240" w:lineRule="auto"/>
+              <w:rPr>
+                <w:rFonts w:ascii="Source Sans Pro" w:eastAsia="Times New Roman" w:hAnsi="Source Sans Pro" w:cs="Times New Roman"/>
+                <w:kern w:val="0"/>
+                <w:sz w:val="24"/>
+                <w:szCs w:val="24"/>
+                <w14:ligatures w14:val="none"/>
+              </w:rPr>
+            </w:pPr>
+            <w:r>
+              <w:rPr>
+                <w:rFonts w:ascii="Source Sans Pro" w:eastAsia="Times New Roman" w:hAnsi="Source Sans Pro" w:cs="Times New Roman"/>
+                <w:kern w:val="0"/>
+                <w:sz w:val="24"/>
+                <w:szCs w:val="24"/>
+                <w14:ligatures w14:val="none"/>
+              </w:rPr>
+              <w:t>192.169.0.0-233.255.255.255</w:t>
+            </w:r>
+          </w:p>
+        </w:tc>
+      </w:tr>
+    </w:tbl>
+    <w:p>
+      <w:pPr>
+        <w:shd w:val="clear" w:color="auto" w:fill="FFFFFF"/>
+        <w:spacing w:before="480" w:after="240" w:line="240" w:lineRule="auto"/>
+        <w:outlineLvl w:val="1"/>
+        <w:rPr>
+          <w:rFonts w:ascii="Source Sans Pro" w:eastAsia="Times New Roman" w:hAnsi="Source Sans Pro" w:cs="Arial"/>
+          <w:b/>
+          <w:bCs/>
+          <w:color w:val="1F1F1F"/>
+          <w:spacing w:val="-2"/>
+          <w:kern w:val="0"/>
+          <w:sz w:val="36"/>
+          <w:szCs w:val="36"/>
+          <w14:ligatures w14:val="none"/>
+        </w:rPr>
+      </w:pPr>
+      <w:r>
+        <w:rPr>
+          <w:rFonts w:ascii="Source Sans Pro" w:eastAsia="Times New Roman" w:hAnsi="Source Sans Pro" w:cs="Arial"/>
+          <w:b/>
+          <w:bCs/>
+          <w:color w:val="1F1F1F"/>
+          <w:spacing w:val="-2"/>
+          <w:kern w:val="0"/>
+          <w:sz w:val="36"/>
+          <w:szCs w:val="36"/>
+          <w14:ligatures w14:val="none"/>
+        </w:rPr>
+        <w:lastRenderedPageBreak/>
+        <w:t>Dynamic Host Control Protocol</w:t>
+      </w:r>
+    </w:p>
+    <w:p>
+      <w:pPr>
+        <w:shd w:val="clear" w:color="auto" w:fill="FFFFFF"/>
+        <w:spacing w:after="240" w:line="240" w:lineRule="auto"/>
+        <w:rPr>
+          <w:rFonts w:ascii="Source Sans Pro" w:eastAsia="Times New Roman" w:hAnsi="Source Sans Pro" w:cs="Arial"/>
+          <w:color w:val="1F1F1F"/>
+          <w:kern w:val="0"/>
+          <w:sz w:val="21"/>
+          <w:szCs w:val="21"/>
+          <w14:ligatures w14:val="none"/>
+        </w:rPr>
+      </w:pPr>
+      <w:r>
+        <w:rPr>
+          <w:rFonts w:ascii="Source Sans Pro" w:eastAsia="Times New Roman" w:hAnsi="Source Sans Pro" w:cs="Arial"/>
+          <w:color w:val="1F1F1F"/>
+          <w:kern w:val="0"/>
+          <w:sz w:val="21"/>
+          <w:szCs w:val="21"/>
+          <w14:ligatures w14:val="none"/>
+        </w:rPr>
+        <w:t>Dynamic Host Control Protocol (DHCP) is in the management family of network protocols. DHCP is an application layer protocol used on a network to configure devices. It assigns a unique IP address and provides the addresses of the appropriate DNS server and default gateway for each device. DHCP servers operate on UDP port 67 while DHCP clients operate on UDP port 68.</w:t>
+      </w:r>
+    </w:p>
+    <w:p>
+      <w:pPr>
+        <w:shd w:val="clear" w:color="auto" w:fill="FFFFFF"/>
+        <w:spacing w:before="480" w:after="240" w:line="240" w:lineRule="auto"/>
+        <w:outlineLvl w:val="1"/>
+        <w:rPr>
+          <w:rFonts w:ascii="Source Sans Pro" w:eastAsia="Times New Roman" w:hAnsi="Source Sans Pro" w:cs="Arial"/>
+          <w:b/>
+          <w:bCs/>
+          <w:color w:val="1F1F1F"/>
+          <w:spacing w:val="-2"/>
+          <w:kern w:val="0"/>
+          <w:sz w:val="36"/>
+          <w:szCs w:val="36"/>
+          <w14:ligatures w14:val="none"/>
+        </w:rPr>
+      </w:pPr>
+      <w:r>
+        <w:rPr>
+          <w:rFonts w:ascii="Source Sans Pro" w:eastAsia="Times New Roman" w:hAnsi="Source Sans Pro" w:cs="Arial"/>
+          <w:b/>
+          <w:bCs/>
+          <w:color w:val="1F1F1F"/>
+          <w:spacing w:val="-2"/>
+          <w:kern w:val="0"/>
+          <w:sz w:val="36"/>
+          <w:szCs w:val="36"/>
+          <w14:ligatures w14:val="none"/>
+        </w:rPr>
+        <w:t>Address Resolution Protocol</w:t>
+      </w:r>
+    </w:p>
+    <w:p>
+      <w:pPr>
+        <w:shd w:val="clear" w:color="auto" w:fill="FFFFFF"/>
+        <w:spacing w:after="240" w:line="240" w:lineRule="auto"/>
+        <w:rPr>
+          <w:rFonts w:ascii="Source Sans Pro" w:eastAsia="Times New Roman" w:hAnsi="Source Sans Pro" w:cs="Arial"/>
+          <w:color w:val="1F1F1F"/>
+          <w:kern w:val="0"/>
+          <w:sz w:val="21"/>
+          <w:szCs w:val="21"/>
+          <w14:ligatures w14:val="none"/>
+        </w:rPr>
+      </w:pPr>
+      <w:r>
+        <w:rPr>
+          <w:rFonts w:ascii="Source Sans Pro" w:eastAsia="Times New Roman" w:hAnsi="Source Sans Pro" w:cs="Arial"/>
+          <w:color w:val="1F1F1F"/>
+          <w:kern w:val="0"/>
+          <w:sz w:val="21"/>
+          <w:szCs w:val="21"/>
+          <w14:ligatures w14:val="none"/>
+        </w:rPr>
+        <w:t>By now, you are familiar with IP and MAC addresses. You’ve learned that each device on a network has both an IP address that identifies it on the network and a MAC address that is unique to that network interface. A device’s IP address may change over time, but its MAC address is permanent. Address Resolution Protocol (ARP) is an internet layer protocol in the TCP/IP model used to translate the IP addresses that are found in data packets into the MAC address of the hardware device. </w:t>
+      </w:r>
+    </w:p>
+    <w:p>
+      <w:pPr>
+        <w:shd w:val="clear" w:color="auto" w:fill="FFFFFF"/>
+        <w:spacing w:after="240" w:line="240" w:lineRule="auto"/>
+        <w:rPr>
+          <w:rFonts w:ascii="Source Sans Pro" w:eastAsia="Times New Roman" w:hAnsi="Source Sans Pro" w:cs="Arial"/>
+          <w:color w:val="1F1F1F"/>
+          <w:kern w:val="0"/>
+          <w:sz w:val="21"/>
+          <w:szCs w:val="21"/>
+          <w14:ligatures w14:val="none"/>
+        </w:rPr>
+      </w:pPr>
+      <w:r>
+        <w:rPr>
+          <w:rFonts w:ascii="Source Sans Pro" w:eastAsia="Times New Roman" w:hAnsi="Source Sans Pro" w:cs="Arial"/>
+          <w:color w:val="1F1F1F"/>
+          <w:kern w:val="0"/>
+          <w:sz w:val="21"/>
+          <w:szCs w:val="21"/>
+          <w14:ligatures w14:val="none"/>
+        </w:rPr>
+        <w:t>Each device on the network performs ARP and keeps track of matching IP and MAC addresses in an ARP cache. ARP does not have a specific port number.</w:t>
+      </w:r>
+    </w:p>
+    <w:p>
+      <w:pPr>
+        <w:shd w:val="clear" w:color="auto" w:fill="FFFFFF"/>
+        <w:spacing w:before="480" w:after="240" w:line="240" w:lineRule="auto"/>
+        <w:outlineLvl w:val="1"/>
+        <w:rPr>
+          <w:rFonts w:ascii="Source Sans Pro" w:eastAsia="Times New Roman" w:hAnsi="Source Sans Pro" w:cs="Arial"/>
+          <w:b/>
+          <w:bCs/>
+          <w:color w:val="1F1F1F"/>
+          <w:spacing w:val="-2"/>
+          <w:kern w:val="0"/>
+          <w:sz w:val="36"/>
+          <w:szCs w:val="36"/>
+          <w14:ligatures w14:val="none"/>
+        </w:rPr>
+      </w:pPr>
+      <w:r>
+        <w:rPr>
+          <w:rFonts w:ascii="Source Sans Pro" w:eastAsia="Times New Roman" w:hAnsi="Source Sans Pro" w:cs="Arial"/>
+          <w:b/>
+          <w:bCs/>
+          <w:color w:val="1F1F1F"/>
+          <w:spacing w:val="-2"/>
+          <w:kern w:val="0"/>
+          <w:sz w:val="36"/>
+          <w:szCs w:val="36"/>
+          <w14:ligatures w14:val="none"/>
+        </w:rPr>
+        <w:t>Telnet</w:t>
+      </w:r>
+      <w:r>
+        <w:rPr>
+          <w:rFonts w:ascii="unset" w:eastAsia="Times New Roman" w:hAnsi="unset" w:cs="Arial"/>
+          <w:b/>
+          <w:bCs/>
+          <w:color w:val="1F1F1F"/>
+          <w:spacing w:val="-2"/>
+          <w:kern w:val="0"/>
+          <w:sz w:val="36"/>
+          <w:szCs w:val="36"/>
+          <w14:ligatures w14:val="none"/>
+        </w:rPr>
+        <w:t> </w:t>
+      </w:r>
+    </w:p>
+    <w:p>
+      <w:pPr>
+        <w:shd w:val="clear" w:color="auto" w:fill="FFFFFF"/>
+        <w:spacing w:after="240" w:line="240" w:lineRule="auto"/>
+        <w:rPr>
+          <w:rFonts w:ascii="Source Sans Pro" w:eastAsia="Times New Roman" w:hAnsi="Source Sans Pro" w:cs="Arial"/>
+          <w:color w:val="1F1F1F"/>
+          <w:kern w:val="0"/>
+          <w:sz w:val="21"/>
+          <w:szCs w:val="21"/>
+          <w14:ligatures w14:val="none"/>
+        </w:rPr>
+      </w:pPr>
+      <w:r>
+        <w:rPr>
+          <w:rFonts w:ascii="Source Sans Pro" w:eastAsia="Times New Roman" w:hAnsi="Source Sans Pro" w:cs="Arial"/>
+          <w:color w:val="1F1F1F"/>
+          <w:kern w:val="0"/>
+          <w:sz w:val="21"/>
+          <w:szCs w:val="21"/>
+          <w14:ligatures w14:val="none"/>
+        </w:rPr>
+        <w:t xml:space="preserve">Telnet is an application layer protocol that allows a device to communicate with another device or server. Telnet sends all information in clear text. It uses command line prompts to control another device </w:t>
+      </w:r>
+      <w:proofErr w:type="gramStart"/>
+      <w:r>
+        <w:rPr>
+          <w:rFonts w:ascii="Source Sans Pro" w:eastAsia="Times New Roman" w:hAnsi="Source Sans Pro" w:cs="Arial"/>
+          <w:color w:val="1F1F1F"/>
+          <w:kern w:val="0"/>
+          <w:sz w:val="21"/>
+          <w:szCs w:val="21"/>
+          <w14:ligatures w14:val="none"/>
+        </w:rPr>
+        <w:t>similar to</w:t>
+      </w:r>
+      <w:proofErr w:type="gramEnd"/>
+      <w:r>
+        <w:rPr>
+          <w:rFonts w:ascii="Source Sans Pro" w:eastAsia="Times New Roman" w:hAnsi="Source Sans Pro" w:cs="Arial"/>
+          <w:color w:val="1F1F1F"/>
+          <w:kern w:val="0"/>
+          <w:sz w:val="21"/>
+          <w:szCs w:val="21"/>
+          <w14:ligatures w14:val="none"/>
+        </w:rPr>
+        <w:t xml:space="preserve"> secure shell (SSH), but Telnet is not as secure as SSH. Telnet can be used to connect to local or remote devices and uses TCP port 23. </w:t>
+      </w:r>
+    </w:p>
+    <w:p>
+      <w:pPr>
+        <w:shd w:val="clear" w:color="auto" w:fill="FFFFFF"/>
+        <w:spacing w:before="480" w:after="240" w:line="240" w:lineRule="auto"/>
+        <w:outlineLvl w:val="1"/>
+        <w:rPr>
+          <w:rFonts w:ascii="Source Sans Pro" w:eastAsia="Times New Roman" w:hAnsi="Source Sans Pro" w:cs="Arial"/>
+          <w:b/>
+          <w:bCs/>
+          <w:color w:val="1F1F1F"/>
+          <w:spacing w:val="-2"/>
+          <w:kern w:val="0"/>
+          <w:sz w:val="36"/>
+          <w:szCs w:val="36"/>
+          <w14:ligatures w14:val="none"/>
+        </w:rPr>
+      </w:pPr>
+      <w:r>
+        <w:rPr>
+          <w:rFonts w:ascii="Source Sans Pro" w:eastAsia="Times New Roman" w:hAnsi="Source Sans Pro" w:cs="Arial"/>
+          <w:b/>
+          <w:bCs/>
+          <w:color w:val="1F1F1F"/>
+          <w:spacing w:val="-2"/>
+          <w:kern w:val="0"/>
+          <w:sz w:val="36"/>
+          <w:szCs w:val="36"/>
+          <w14:ligatures w14:val="none"/>
+        </w:rPr>
+        <w:t>Secure shell</w:t>
+      </w:r>
+    </w:p>
+    <w:p>
+      <w:pPr>
+        <w:shd w:val="clear" w:color="auto" w:fill="FFFFFF"/>
+        <w:spacing w:after="240" w:line="240" w:lineRule="auto"/>
+        <w:rPr>
+          <w:rFonts w:ascii="Source Sans Pro" w:eastAsia="Times New Roman" w:hAnsi="Source Sans Pro" w:cs="Arial"/>
+          <w:color w:val="1F1F1F"/>
+          <w:kern w:val="0"/>
+          <w:sz w:val="21"/>
+          <w:szCs w:val="21"/>
+          <w14:ligatures w14:val="none"/>
+        </w:rPr>
+      </w:pPr>
+      <w:r>
+        <w:rPr>
+          <w:rFonts w:ascii="Source Sans Pro" w:eastAsia="Times New Roman" w:hAnsi="Source Sans Pro" w:cs="Arial"/>
+          <w:color w:val="1F1F1F"/>
+          <w:kern w:val="0"/>
+          <w:sz w:val="21"/>
+          <w:szCs w:val="21"/>
+          <w14:ligatures w14:val="none"/>
+        </w:rPr>
+        <w:lastRenderedPageBreak/>
+        <w:t xml:space="preserve">Secure shell protocol (SSH) is used to create a secure connection with a remote system. This application layer protocol provides an alternative for secure authentication and encrypted communication. SSH operates over </w:t>
+      </w:r>
+      <w:proofErr w:type="gramStart"/>
+      <w:r>
+        <w:rPr>
+          <w:rFonts w:ascii="Source Sans Pro" w:eastAsia="Times New Roman" w:hAnsi="Source Sans Pro" w:cs="Arial"/>
+          <w:color w:val="1F1F1F"/>
+          <w:kern w:val="0"/>
+          <w:sz w:val="21"/>
+          <w:szCs w:val="21"/>
+          <w14:ligatures w14:val="none"/>
+        </w:rPr>
+        <w:t>the TCP</w:t>
+      </w:r>
+      <w:proofErr w:type="gramEnd"/>
+      <w:r>
+        <w:rPr>
+          <w:rFonts w:ascii="Source Sans Pro" w:eastAsia="Times New Roman" w:hAnsi="Source Sans Pro" w:cs="Arial"/>
+          <w:color w:val="1F1F1F"/>
+          <w:kern w:val="0"/>
+          <w:sz w:val="21"/>
+          <w:szCs w:val="21"/>
+          <w14:ligatures w14:val="none"/>
+        </w:rPr>
+        <w:t xml:space="preserve"> port 22 and is a replacement for less secure protocols, such as Telnet.</w:t>
+      </w:r>
+    </w:p>
+    <w:p>
+      <w:pPr>
+        <w:shd w:val="clear" w:color="auto" w:fill="FFFFFF"/>
+        <w:spacing w:before="480" w:after="240" w:line="240" w:lineRule="auto"/>
+        <w:outlineLvl w:val="1"/>
+        <w:rPr>
+          <w:rFonts w:ascii="Source Sans Pro" w:eastAsia="Times New Roman" w:hAnsi="Source Sans Pro" w:cs="Arial"/>
+          <w:b/>
+          <w:bCs/>
+          <w:color w:val="1F1F1F"/>
+          <w:spacing w:val="-2"/>
+          <w:kern w:val="0"/>
+          <w:sz w:val="36"/>
+          <w:szCs w:val="36"/>
+          <w14:ligatures w14:val="none"/>
+        </w:rPr>
+      </w:pPr>
+      <w:r>
+        <w:rPr>
+          <w:rFonts w:ascii="Source Sans Pro" w:eastAsia="Times New Roman" w:hAnsi="Source Sans Pro" w:cs="Arial"/>
+          <w:b/>
+          <w:bCs/>
+          <w:color w:val="1F1F1F"/>
+          <w:spacing w:val="-2"/>
+          <w:kern w:val="0"/>
+          <w:sz w:val="36"/>
+          <w:szCs w:val="36"/>
+          <w14:ligatures w14:val="none"/>
+        </w:rPr>
+        <w:t>Post office protocol</w:t>
+      </w:r>
+    </w:p>
+    <w:p>
+      <w:pPr>
+        <w:shd w:val="clear" w:color="auto" w:fill="FFFFFF"/>
+        <w:spacing w:after="240" w:line="240" w:lineRule="auto"/>
+        <w:rPr>
+          <w:rFonts w:ascii="Source Sans Pro" w:eastAsia="Times New Roman" w:hAnsi="Source Sans Pro" w:cs="Arial"/>
+          <w:color w:val="1F1F1F"/>
+          <w:kern w:val="0"/>
+          <w:sz w:val="21"/>
+          <w:szCs w:val="21"/>
+          <w14:ligatures w14:val="none"/>
+        </w:rPr>
+      </w:pPr>
+      <w:r>
+        <w:rPr>
+          <w:rFonts w:ascii="Source Sans Pro" w:eastAsia="Times New Roman" w:hAnsi="Source Sans Pro" w:cs="Arial"/>
+          <w:color w:val="1F1F1F"/>
+          <w:kern w:val="0"/>
+          <w:sz w:val="21"/>
+          <w:szCs w:val="21"/>
+          <w14:ligatures w14:val="none"/>
+        </w:rPr>
+        <w:t xml:space="preserve">Post office protocol (POP) is an application layer (layer 4 of the TCP/IP model) protocol used to manage and retrieve email from a mail server. Many organizations have a dedicated mail server on the network that handles incoming and outgoing mail for users on the network. User devices will send requests to the remote mail server and download email messages locally. If you have ever refreshed your email application and had new emails populate in your inbox, you are experiencing POP and internet message access protocol (IMAP) in action. Unencrypted, plaintext authentication uses TCP/UDP port </w:t>
+      </w:r>
+      <w:proofErr w:type="gramStart"/>
+      <w:r>
+        <w:rPr>
+          <w:rFonts w:ascii="Source Sans Pro" w:eastAsia="Times New Roman" w:hAnsi="Source Sans Pro" w:cs="Arial"/>
+          <w:color w:val="1F1F1F"/>
+          <w:kern w:val="0"/>
+          <w:sz w:val="21"/>
+          <w:szCs w:val="21"/>
+          <w14:ligatures w14:val="none"/>
+        </w:rPr>
+        <w:t>110</w:t>
+      </w:r>
+      <w:proofErr w:type="gramEnd"/>
+      <w:r>
+        <w:rPr>
+          <w:rFonts w:ascii="Source Sans Pro" w:eastAsia="Times New Roman" w:hAnsi="Source Sans Pro" w:cs="Arial"/>
+          <w:color w:val="1F1F1F"/>
+          <w:kern w:val="0"/>
+          <w:sz w:val="21"/>
+          <w:szCs w:val="21"/>
+          <w14:ligatures w14:val="none"/>
+        </w:rPr>
+        <w:t xml:space="preserve"> and encrypted emails use Secure Sockets Layer/Transport Layer Security (SSL/TLS) over TCP/UDP port 995.  When using POP, mail has to finish downloading on a local device before it can be </w:t>
+      </w:r>
+      <w:proofErr w:type="gramStart"/>
+      <w:r>
+        <w:rPr>
+          <w:rFonts w:ascii="Source Sans Pro" w:eastAsia="Times New Roman" w:hAnsi="Source Sans Pro" w:cs="Arial"/>
+          <w:color w:val="1F1F1F"/>
+          <w:kern w:val="0"/>
+          <w:sz w:val="21"/>
+          <w:szCs w:val="21"/>
+          <w14:ligatures w14:val="none"/>
+        </w:rPr>
+        <w:t>read</w:t>
+      </w:r>
+      <w:proofErr w:type="gramEnd"/>
+      <w:r>
+        <w:rPr>
+          <w:rFonts w:ascii="Source Sans Pro" w:eastAsia="Times New Roman" w:hAnsi="Source Sans Pro" w:cs="Arial"/>
+          <w:color w:val="1F1F1F"/>
+          <w:kern w:val="0"/>
+          <w:sz w:val="21"/>
+          <w:szCs w:val="21"/>
+          <w14:ligatures w14:val="none"/>
+        </w:rPr>
+        <w:t xml:space="preserve"> and it does not allow a user to sync emails. </w:t>
+      </w:r>
+    </w:p>
+    <w:p>
+      <w:pPr>
+        <w:shd w:val="clear" w:color="auto" w:fill="FFFFFF"/>
+        <w:spacing w:before="480" w:after="240" w:line="240" w:lineRule="auto"/>
+        <w:outlineLvl w:val="1"/>
+        <w:rPr>
+          <w:rFonts w:ascii="Source Sans Pro" w:eastAsia="Times New Roman" w:hAnsi="Source Sans Pro" w:cs="Arial"/>
+          <w:b/>
+          <w:bCs/>
+          <w:color w:val="1F1F1F"/>
+          <w:spacing w:val="-2"/>
+          <w:kern w:val="0"/>
+          <w:sz w:val="36"/>
+          <w:szCs w:val="36"/>
+          <w14:ligatures w14:val="none"/>
+        </w:rPr>
+      </w:pPr>
+      <w:r>
+        <w:rPr>
+          <w:rFonts w:ascii="Source Sans Pro" w:eastAsia="Times New Roman" w:hAnsi="Source Sans Pro" w:cs="Arial"/>
+          <w:b/>
+          <w:bCs/>
+          <w:color w:val="1F1F1F"/>
+          <w:spacing w:val="-2"/>
+          <w:kern w:val="0"/>
+          <w:sz w:val="36"/>
+          <w:szCs w:val="36"/>
+          <w14:ligatures w14:val="none"/>
+        </w:rPr>
+        <w:t>Internet Message Access Protocol (IMAP)</w:t>
+      </w:r>
+    </w:p>
+    <w:p>
+      <w:pPr>
+        <w:shd w:val="clear" w:color="auto" w:fill="FFFFFF"/>
+        <w:spacing w:after="240" w:line="240" w:lineRule="auto"/>
+        <w:rPr>
+          <w:rFonts w:ascii="Source Sans Pro" w:eastAsia="Times New Roman" w:hAnsi="Source Sans Pro" w:cs="Arial"/>
+          <w:color w:val="1F1F1F"/>
+          <w:kern w:val="0"/>
+          <w:sz w:val="21"/>
+          <w:szCs w:val="21"/>
+          <w14:ligatures w14:val="none"/>
+        </w:rPr>
+      </w:pPr>
+      <w:r>
+        <w:rPr>
+          <w:rFonts w:ascii="Source Sans Pro" w:eastAsia="Times New Roman" w:hAnsi="Source Sans Pro" w:cs="Arial"/>
+          <w:color w:val="1F1F1F"/>
+          <w:kern w:val="0"/>
+          <w:sz w:val="21"/>
+          <w:szCs w:val="21"/>
+          <w14:ligatures w14:val="none"/>
+        </w:rPr>
+        <w:t>IMAP is used for incoming email. It downloads the headers of emails, but not the content. The content remains on the email server, which allows users to access their email from multiple devices. IMAP uses TCP port 143 for unencrypted email and TCP port 993 over the TLS protocol. Using IMAP allows users to partially read email before it is finished downloading and to sync emails. However, IMAP is slower than POP3.</w:t>
+      </w:r>
+    </w:p>
+    <w:p>
+      <w:pPr>
+        <w:shd w:val="clear" w:color="auto" w:fill="FFFFFF"/>
+        <w:spacing w:before="480" w:after="240" w:line="240" w:lineRule="auto"/>
+        <w:outlineLvl w:val="1"/>
+        <w:rPr>
+          <w:rFonts w:ascii="Source Sans Pro" w:eastAsia="Times New Roman" w:hAnsi="Source Sans Pro" w:cs="Arial"/>
+          <w:b/>
+          <w:bCs/>
+          <w:color w:val="1F1F1F"/>
+          <w:spacing w:val="-2"/>
+          <w:kern w:val="0"/>
+          <w:sz w:val="36"/>
+          <w:szCs w:val="36"/>
+          <w14:ligatures w14:val="none"/>
+        </w:rPr>
+      </w:pPr>
+      <w:r>
+        <w:rPr>
+          <w:rFonts w:ascii="Source Sans Pro" w:eastAsia="Times New Roman" w:hAnsi="Source Sans Pro" w:cs="Arial"/>
+          <w:b/>
+          <w:bCs/>
+          <w:color w:val="1F1F1F"/>
+          <w:spacing w:val="-2"/>
+          <w:kern w:val="0"/>
+          <w:sz w:val="36"/>
+          <w:szCs w:val="36"/>
+          <w14:ligatures w14:val="none"/>
+        </w:rPr>
+        <w:t>Simple Mail Transfer Protocol</w:t>
+      </w:r>
+    </w:p>
+    <w:p>
+      <w:pPr>
+        <w:shd w:val="clear" w:color="auto" w:fill="FFFFFF"/>
+        <w:spacing w:after="240" w:line="240" w:lineRule="auto"/>
+        <w:rPr>
+          <w:rFonts w:ascii="Source Sans Pro" w:eastAsia="Times New Roman" w:hAnsi="Source Sans Pro" w:cs="Arial"/>
+          <w:color w:val="1F1F1F"/>
+          <w:kern w:val="0"/>
+          <w:sz w:val="21"/>
+          <w:szCs w:val="21"/>
+          <w14:ligatures w14:val="none"/>
+        </w:rPr>
+      </w:pPr>
+      <w:r>
+        <w:rPr>
+          <w:rFonts w:ascii="Source Sans Pro" w:eastAsia="Times New Roman" w:hAnsi="Source Sans Pro" w:cs="Arial"/>
+          <w:color w:val="1F1F1F"/>
+          <w:kern w:val="0"/>
+          <w:sz w:val="21"/>
+          <w:szCs w:val="21"/>
+          <w14:ligatures w14:val="none"/>
+        </w:rPr>
+        <w:t>Simple Mail Transfer Protocol (SMTP) is used to transmit and route email from the sender to the recipient’s address. SMTP works with Message Transfer Agent (MTA) software, which searches DNS servers to resolve email addresses to IP addresses, to ensure emails reach their intended destination. SMTP uses TCP/UDP port 25 for unencrypted emails and TCP/UDP port 587 using TLS for encrypted emails. The TCP port 25 is often used by high-volume spam. SMTP helps to filter out spam by regulating how many emails a source can send at a time.</w:t>
+      </w:r>
+    </w:p>
+    <w:p>
+      <w:pPr>
+        <w:shd w:val="clear" w:color="auto" w:fill="FFFFFF"/>
+        <w:spacing w:before="480" w:after="240" w:line="240" w:lineRule="auto"/>
+        <w:outlineLvl w:val="1"/>
+        <w:rPr>
+          <w:rFonts w:ascii="Source Sans Pro" w:eastAsia="Times New Roman" w:hAnsi="Source Sans Pro" w:cs="Arial"/>
+          <w:b/>
+          <w:bCs/>
+          <w:color w:val="1F1F1F"/>
+          <w:spacing w:val="-2"/>
+          <w:kern w:val="0"/>
+          <w:sz w:val="36"/>
+          <w:szCs w:val="36"/>
+          <w14:ligatures w14:val="none"/>
+        </w:rPr>
+      </w:pPr>
+      <w:r>
+        <w:rPr>
+          <w:rFonts w:ascii="Source Sans Pro" w:eastAsia="Times New Roman" w:hAnsi="Source Sans Pro" w:cs="Arial"/>
+          <w:b/>
+          <w:bCs/>
+          <w:color w:val="1F1F1F"/>
+          <w:spacing w:val="-2"/>
+          <w:kern w:val="0"/>
+          <w:sz w:val="36"/>
+          <w:szCs w:val="36"/>
+          <w14:ligatures w14:val="none"/>
+        </w:rPr>
+        <w:t>Protocols and port numbers</w:t>
+      </w:r>
+    </w:p>
+    <w:p>
+      <w:pPr>
+        <w:shd w:val="clear" w:color="auto" w:fill="FFFFFF"/>
+        <w:spacing w:after="240" w:line="240" w:lineRule="auto"/>
+        <w:rPr>
+          <w:rFonts w:ascii="Source Sans Pro" w:eastAsia="Times New Roman" w:hAnsi="Source Sans Pro" w:cs="Arial"/>
+          <w:color w:val="1F1F1F"/>
+          <w:kern w:val="0"/>
+          <w:sz w:val="21"/>
+          <w:szCs w:val="21"/>
+          <w14:ligatures w14:val="none"/>
+        </w:rPr>
+      </w:pPr>
+      <w:r>
+        <w:rPr>
+          <w:rFonts w:ascii="Source Sans Pro" w:eastAsia="Times New Roman" w:hAnsi="Source Sans Pro" w:cs="Arial"/>
+          <w:color w:val="1F1F1F"/>
+          <w:kern w:val="0"/>
+          <w:sz w:val="21"/>
+          <w:szCs w:val="21"/>
+          <w14:ligatures w14:val="none"/>
+        </w:rPr>
+        <w:t>Remember that port numbers are used by network devices to determine what should be done with the information contained in each data packet once they reach their destination. Firewalls can filter out unwanted traffic based on port numbers. For example, an organization may configure a firewall to only allow access to TCP port 995 (POP3) by IP addresses belonging to the organization.</w:t>
+      </w:r>
+    </w:p>
+    <w:p>
+      <w:pPr>
+        <w:shd w:val="clear" w:color="auto" w:fill="FFFFFF"/>
+        <w:spacing w:after="240" w:line="240" w:lineRule="auto"/>
+        <w:rPr>
+          <w:rFonts w:ascii="Source Sans Pro" w:eastAsia="Times New Roman" w:hAnsi="Source Sans Pro" w:cs="Arial"/>
+          <w:color w:val="1F1F1F"/>
+          <w:kern w:val="0"/>
+          <w:sz w:val="21"/>
+          <w:szCs w:val="21"/>
+          <w14:ligatures w14:val="none"/>
+        </w:rPr>
+      </w:pPr>
+      <w:r>
+        <w:rPr>
+          <w:rFonts w:ascii="Source Sans Pro" w:eastAsia="Times New Roman" w:hAnsi="Source Sans Pro" w:cs="Arial"/>
+          <w:color w:val="1F1F1F"/>
+          <w:kern w:val="0"/>
+          <w:sz w:val="21"/>
+          <w:szCs w:val="21"/>
+          <w14:ligatures w14:val="none"/>
+        </w:rPr>
+        <w:t>As a security analyst, you will need to know about many of the protocols and port numbers mentioned in this course. They may be used to determine your technical knowledge in interviews, so it’s a good idea to memorize them. You will also learn about new protocols on the job in a security position.</w:t>
+      </w:r>
+    </w:p>
+    <w:p>
+      <w:pPr>
+        <w:shd w:val="clear" w:color="auto" w:fill="FFFFFF"/>
+        <w:spacing w:before="480" w:after="240" w:line="240" w:lineRule="auto"/>
+        <w:outlineLvl w:val="1"/>
+        <w:rPr>
+          <w:rFonts w:ascii="Source Sans Pro" w:eastAsia="Times New Roman" w:hAnsi="Source Sans Pro" w:cs="Arial"/>
+          <w:b/>
+          <w:bCs/>
+          <w:color w:val="1F1F1F"/>
+          <w:spacing w:val="-2"/>
+          <w:kern w:val="0"/>
+          <w:sz w:val="36"/>
+          <w:szCs w:val="36"/>
+          <w14:ligatures w14:val="none"/>
+        </w:rPr>
+      </w:pPr>
+      <w:r>
+        <w:rPr>
+          <w:rFonts w:ascii="Source Sans Pro" w:eastAsia="Times New Roman" w:hAnsi="Source Sans Pro" w:cs="Arial"/>
+          <w:b/>
+          <w:bCs/>
+          <w:color w:val="1F1F1F"/>
+          <w:spacing w:val="-2"/>
+          <w:kern w:val="0"/>
+          <w:sz w:val="36"/>
+          <w:szCs w:val="36"/>
+          <w14:ligatures w14:val="none"/>
+        </w:rPr>
+        <w:lastRenderedPageBreak/>
+        <w:t>Key takeaways</w:t>
+      </w:r>
+    </w:p>
+    <w:p>
+      <w:pPr>
+        <w:shd w:val="clear" w:color="auto" w:fill="FFFFFF"/>
+        <w:spacing w:after="240" w:line="240" w:lineRule="auto"/>
+        <w:rPr>
+          <w:rFonts w:ascii="Source Sans Pro" w:eastAsia="Times New Roman" w:hAnsi="Source Sans Pro" w:cs="Arial"/>
+          <w:color w:val="1F1F1F"/>
+          <w:kern w:val="0"/>
+          <w:sz w:val="21"/>
+          <w:szCs w:val="21"/>
+          <w14:ligatures w14:val="none"/>
+        </w:rPr>
+      </w:pPr>
+      <w:r>
+        <w:rPr>
+          <w:rFonts w:ascii="Source Sans Pro" w:eastAsia="Times New Roman" w:hAnsi="Source Sans Pro" w:cs="Arial"/>
+          <w:color w:val="1F1F1F"/>
+          <w:kern w:val="0"/>
+          <w:sz w:val="21"/>
+          <w:szCs w:val="21"/>
+          <w14:ligatures w14:val="none"/>
+        </w:rPr>
+        <w:t xml:space="preserve">As a cybersecurity analyst, you will encounter various common protocols in your everyday work. The protocols covered in this reading include NAT, DHCP, ARP, Telnet, SSH, POP3, IMAP, and SMTP. It is equally important to understand where each protocol is structured in the TCP/IP model and which ports they occupy.  </w:t>
+      </w:r>
+    </w:p>
+    <w:tbl>
+      <w:tblPr>
+        <w:tblW w:w="11850" w:type="dxa"/>
+        <w:tblCellMar>
+          <w:top w:w="15" w:type="dxa"/>
+          <w:left w:w="15" w:type="dxa"/>
+          <w:bottom w:w="15" w:type="dxa"/>
+          <w:right w:w="15" w:type="dxa"/>
+        </w:tblCellMar>
+        <w:tblLook w:val="04A0" w:firstRow="1" w:lastRow="0" w:firstColumn="1" w:lastColumn="0" w:noHBand="0" w:noVBand="1"/>
+      </w:tblPr>
+      <w:tblGrid>
+        <w:gridCol w:w="2704"/>
+        <w:gridCol w:w="9146"/>
+      </w:tblGrid>
+      <w:tr>
+        <w:trPr>
+          <w:tblHeader/>
+        </w:trPr>
+        <w:tc>
+          <w:tcPr>
+            <w:tcW w:w="0" w:type="auto"/>
+            <w:tcBorders>
+              <w:top w:val="single" w:sz="6" w:space="0" w:color="48494A"/>
+              <w:left w:val="single" w:sz="6" w:space="0" w:color="48494A"/>
+              <w:bottom w:val="single" w:sz="6" w:space="0" w:color="48494A"/>
+              <w:right w:val="single" w:sz="6" w:space="0" w:color="48494A"/>
+            </w:tcBorders>
+            <w:shd w:val="clear" w:color="auto" w:fill="auto"/>
+            <w:tcMar>
+              <w:top w:w="60" w:type="dxa"/>
+              <w:left w:w="240" w:type="dxa"/>
+              <w:bottom w:w="60" w:type="dxa"/>
+              <w:right w:w="240" w:type="dxa"/>
+            </w:tcMar>
+            <w:vAlign w:val="center"/>
+            <w:hideMark/>
+          </w:tcPr>
+          <w:p>
+            <w:pPr>
+              <w:spacing w:after="240" w:line="240" w:lineRule="auto"/>
+              <w:rPr>
+                <w:rFonts w:ascii="Source Sans Pro" w:eastAsia="Times New Roman" w:hAnsi="Source Sans Pro" w:cs="Times New Roman"/>
+                <w:kern w:val="0"/>
+                <w:sz w:val="24"/>
+                <w:szCs w:val="24"/>
+                <w14:ligatures w14:val="none"/>
+              </w:rPr>
+            </w:pPr>
+            <w:r>
+              <w:rPr>
+                <w:rFonts w:ascii="unset" w:eastAsia="Times New Roman" w:hAnsi="unset" w:cs="Times New Roman"/>
+                <w:b/>
+                <w:bCs/>
+                <w:kern w:val="0"/>
+                <w:sz w:val="24"/>
+                <w:szCs w:val="24"/>
+                <w14:ligatures w14:val="none"/>
+              </w:rPr>
+              <w:t>Protocol</w:t>
+            </w:r>
+          </w:p>
+        </w:tc>
+        <w:tc>
+          <w:tcPr>
+            <w:tcW w:w="0" w:type="auto"/>
+            <w:tcBorders>
+              <w:top w:val="single" w:sz="6" w:space="0" w:color="48494A"/>
+              <w:left w:val="single" w:sz="6" w:space="0" w:color="48494A"/>
+              <w:bottom w:val="single" w:sz="6" w:space="0" w:color="48494A"/>
+              <w:right w:val="single" w:sz="6" w:space="0" w:color="48494A"/>
+            </w:tcBorders>
+            <w:shd w:val="clear" w:color="auto" w:fill="auto"/>
+            <w:tcMar>
+              <w:top w:w="60" w:type="dxa"/>
+              <w:left w:w="240" w:type="dxa"/>
+              <w:bottom w:w="60" w:type="dxa"/>
+              <w:right w:w="240" w:type="dxa"/>
+            </w:tcMar>
+            <w:vAlign w:val="center"/>
+            <w:hideMark/>
+          </w:tcPr>
+          <w:p>
+            <w:pPr>
+              <w:spacing w:after="240" w:line="240" w:lineRule="auto"/>
+              <w:rPr>
+                <w:rFonts w:ascii="Source Sans Pro" w:eastAsia="Times New Roman" w:hAnsi="Source Sans Pro" w:cs="Times New Roman"/>
+                <w:kern w:val="0"/>
+                <w:sz w:val="24"/>
+                <w:szCs w:val="24"/>
+                <w14:ligatures w14:val="none"/>
+              </w:rPr>
+            </w:pPr>
+            <w:r>
+              <w:rPr>
+                <w:rFonts w:ascii="unset" w:eastAsia="Times New Roman" w:hAnsi="unset" w:cs="Times New Roman"/>
+                <w:b/>
+                <w:bCs/>
+                <w:kern w:val="0"/>
+                <w:sz w:val="24"/>
+                <w:szCs w:val="24"/>
+                <w14:ligatures w14:val="none"/>
+              </w:rPr>
+              <w:t>Port</w:t>
+            </w:r>
+          </w:p>
+        </w:tc>
+      </w:tr>
+      <w:tr>
+        <w:tc>
+          <w:tcPr>
+            <w:tcW w:w="0" w:type="auto"/>
+            <w:tcBorders>
+              <w:top w:val="single" w:sz="6" w:space="0" w:color="E5E7E8"/>
+              <w:left w:val="single" w:sz="6" w:space="0" w:color="E5E7E8"/>
+              <w:bottom w:val="single" w:sz="6" w:space="0" w:color="E5E7E8"/>
+              <w:right w:val="single" w:sz="6" w:space="0" w:color="E5E7E8"/>
+            </w:tcBorders>
+            <w:shd w:val="clear" w:color="auto" w:fill="auto"/>
+            <w:tcMar>
+              <w:top w:w="60" w:type="dxa"/>
+              <w:left w:w="240" w:type="dxa"/>
+              <w:bottom w:w="60" w:type="dxa"/>
+              <w:right w:w="240" w:type="dxa"/>
+            </w:tcMar>
+            <w:vAlign w:val="center"/>
+            <w:hideMark/>
+          </w:tcPr>
+          <w:p>
+            <w:pPr>
+              <w:spacing w:after="240" w:line="240" w:lineRule="auto"/>
+              <w:rPr>
+                <w:rFonts w:ascii="Source Sans Pro" w:eastAsia="Times New Roman" w:hAnsi="Source Sans Pro" w:cs="Times New Roman"/>
+                <w:kern w:val="0"/>
+                <w:sz w:val="24"/>
+                <w:szCs w:val="24"/>
+                <w14:ligatures w14:val="none"/>
+              </w:rPr>
+            </w:pPr>
+            <w:r>
+              <w:rPr>
+                <w:rFonts w:ascii="Source Sans Pro" w:eastAsia="Times New Roman" w:hAnsi="Source Sans Pro" w:cs="Times New Roman"/>
+                <w:kern w:val="0"/>
+                <w:sz w:val="24"/>
+                <w:szCs w:val="24"/>
+                <w14:ligatures w14:val="none"/>
+              </w:rPr>
+              <w:t>DHCP</w:t>
+            </w:r>
+          </w:p>
+        </w:tc>
+        <w:tc>
+          <w:tcPr>
+            <w:tcW w:w="0" w:type="auto"/>
+            <w:tcBorders>
+              <w:top w:val="single" w:sz="6" w:space="0" w:color="E5E7E8"/>
+              <w:left w:val="single" w:sz="6" w:space="0" w:color="E5E7E8"/>
+              <w:bottom w:val="single" w:sz="6" w:space="0" w:color="E5E7E8"/>
+              <w:right w:val="single" w:sz="6" w:space="0" w:color="E5E7E8"/>
+            </w:tcBorders>
+            <w:shd w:val="clear" w:color="auto" w:fill="auto"/>
+            <w:tcMar>
+              <w:top w:w="60" w:type="dxa"/>
+              <w:left w:w="240" w:type="dxa"/>
+              <w:bottom w:w="60" w:type="dxa"/>
+              <w:right w:w="240" w:type="dxa"/>
+            </w:tcMar>
+            <w:vAlign w:val="center"/>
+            <w:hideMark/>
+          </w:tcPr>
+          <w:p>
+            <w:pPr>
+              <w:spacing w:after="240" w:line="240" w:lineRule="auto"/>
+              <w:rPr>
+                <w:rFonts w:ascii="Source Sans Pro" w:eastAsia="Times New Roman" w:hAnsi="Source Sans Pro" w:cs="Times New Roman"/>
+                <w:kern w:val="0"/>
+                <w:sz w:val="24"/>
+                <w:szCs w:val="24"/>
+                <w14:ligatures w14:val="none"/>
+              </w:rPr>
+            </w:pPr>
+            <w:r>
+              <w:rPr>
+                <w:rFonts w:ascii="Source Sans Pro" w:eastAsia="Times New Roman" w:hAnsi="Source Sans Pro" w:cs="Times New Roman"/>
+                <w:kern w:val="0"/>
+                <w:sz w:val="24"/>
+                <w:szCs w:val="24"/>
+                <w14:ligatures w14:val="none"/>
+              </w:rPr>
+              <w:t>UDP port 67 (servers)</w:t>
+            </w:r>
+          </w:p>
+          <w:p>
+            <w:pPr>
+              <w:spacing w:after="240" w:line="240" w:lineRule="auto"/>
+              <w:rPr>
+                <w:rFonts w:ascii="Source Sans Pro" w:eastAsia="Times New Roman" w:hAnsi="Source Sans Pro" w:cs="Times New Roman"/>
+                <w:kern w:val="0"/>
+                <w:sz w:val="24"/>
+                <w:szCs w:val="24"/>
+                <w14:ligatures w14:val="none"/>
+              </w:rPr>
+            </w:pPr>
+            <w:r>
+              <w:rPr>
+                <w:rFonts w:ascii="Source Sans Pro" w:eastAsia="Times New Roman" w:hAnsi="Source Sans Pro" w:cs="Times New Roman"/>
+                <w:kern w:val="0"/>
+                <w:sz w:val="24"/>
+                <w:szCs w:val="24"/>
+                <w14:ligatures w14:val="none"/>
+              </w:rPr>
+              <w:t>UDP port 68 (clients)</w:t>
+            </w:r>
+          </w:p>
+        </w:tc>
+      </w:tr>
+      <w:tr>
+        <w:tc>
+          <w:tcPr>
+            <w:tcW w:w="0" w:type="auto"/>
+            <w:tcBorders>
+              <w:top w:val="single" w:sz="6" w:space="0" w:color="E5E7E8"/>
+              <w:left w:val="single" w:sz="6" w:space="0" w:color="E5E7E8"/>
+              <w:bottom w:val="single" w:sz="6" w:space="0" w:color="E5E7E8"/>
+              <w:right w:val="single" w:sz="6" w:space="0" w:color="E5E7E8"/>
+            </w:tcBorders>
+            <w:shd w:val="clear" w:color="auto" w:fill="auto"/>
+            <w:tcMar>
+              <w:top w:w="60" w:type="dxa"/>
+              <w:left w:w="240" w:type="dxa"/>
+              <w:bottom w:w="60" w:type="dxa"/>
+              <w:right w:w="240" w:type="dxa"/>
+            </w:tcMar>
+            <w:vAlign w:val="center"/>
+            <w:hideMark/>
+          </w:tcPr>
+          <w:p>
+            <w:pPr>
+              <w:spacing w:after="240" w:line="240" w:lineRule="auto"/>
+              <w:rPr>
+                <w:rFonts w:ascii="Source Sans Pro" w:eastAsia="Times New Roman" w:hAnsi="Source Sans Pro" w:cs="Times New Roman"/>
+                <w:kern w:val="0"/>
+                <w:sz w:val="24"/>
+                <w:szCs w:val="24"/>
+                <w14:ligatures w14:val="none"/>
+              </w:rPr>
+            </w:pPr>
+            <w:r>
+              <w:rPr>
+                <w:rFonts w:ascii="Source Sans Pro" w:eastAsia="Times New Roman" w:hAnsi="Source Sans Pro" w:cs="Times New Roman"/>
+                <w:kern w:val="0"/>
+                <w:sz w:val="24"/>
+                <w:szCs w:val="24"/>
+                <w14:ligatures w14:val="none"/>
+              </w:rPr>
+              <w:t>ARP</w:t>
+            </w:r>
+          </w:p>
+        </w:tc>
+        <w:tc>
+          <w:tcPr>
+            <w:tcW w:w="0" w:type="auto"/>
+            <w:tcBorders>
+              <w:top w:val="single" w:sz="6" w:space="0" w:color="E5E7E8"/>
+              <w:left w:val="single" w:sz="6" w:space="0" w:color="E5E7E8"/>
+              <w:bottom w:val="single" w:sz="6" w:space="0" w:color="E5E7E8"/>
+              <w:right w:val="single" w:sz="6" w:space="0" w:color="E5E7E8"/>
+            </w:tcBorders>
+            <w:shd w:val="clear" w:color="auto" w:fill="auto"/>
+            <w:tcMar>
+              <w:top w:w="60" w:type="dxa"/>
+              <w:left w:w="240" w:type="dxa"/>
+              <w:bottom w:w="60" w:type="dxa"/>
+              <w:right w:w="240" w:type="dxa"/>
+            </w:tcMar>
+            <w:vAlign w:val="center"/>
+            <w:hideMark/>
+          </w:tcPr>
+          <w:p>
+            <w:pPr>
+              <w:spacing w:after="240" w:line="240" w:lineRule="auto"/>
+              <w:rPr>
+                <w:rFonts w:ascii="Source Sans Pro" w:eastAsia="Times New Roman" w:hAnsi="Source Sans Pro" w:cs="Times New Roman"/>
+                <w:kern w:val="0"/>
+                <w:sz w:val="24"/>
+                <w:szCs w:val="24"/>
+                <w14:ligatures w14:val="none"/>
+              </w:rPr>
+            </w:pPr>
+            <w:r>
+              <w:rPr>
+                <w:rFonts w:ascii="Source Sans Pro" w:eastAsia="Times New Roman" w:hAnsi="Source Sans Pro" w:cs="Times New Roman"/>
+                <w:kern w:val="0"/>
+                <w:sz w:val="24"/>
+                <w:szCs w:val="24"/>
+                <w14:ligatures w14:val="none"/>
+              </w:rPr>
+              <w:t>none</w:t>
+            </w:r>
+          </w:p>
+        </w:tc>
+      </w:tr>
+      <w:tr>
+        <w:tc>
+          <w:tcPr>
+            <w:tcW w:w="0" w:type="auto"/>
+            <w:tcBorders>
+              <w:top w:val="single" w:sz="6" w:space="0" w:color="E5E7E8"/>
+              <w:left w:val="single" w:sz="6" w:space="0" w:color="E5E7E8"/>
+              <w:bottom w:val="single" w:sz="6" w:space="0" w:color="E5E7E8"/>
+              <w:right w:val="single" w:sz="6" w:space="0" w:color="E5E7E8"/>
+            </w:tcBorders>
+            <w:shd w:val="clear" w:color="auto" w:fill="auto"/>
+            <w:tcMar>
+              <w:top w:w="60" w:type="dxa"/>
+              <w:left w:w="240" w:type="dxa"/>
+              <w:bottom w:w="60" w:type="dxa"/>
+              <w:right w:w="240" w:type="dxa"/>
+            </w:tcMar>
+            <w:vAlign w:val="center"/>
+            <w:hideMark/>
+          </w:tcPr>
+          <w:p>
+            <w:pPr>
+              <w:spacing w:after="240" w:line="240" w:lineRule="auto"/>
+              <w:rPr>
+                <w:rFonts w:ascii="Source Sans Pro" w:eastAsia="Times New Roman" w:hAnsi="Source Sans Pro" w:cs="Times New Roman"/>
+                <w:kern w:val="0"/>
+                <w:sz w:val="24"/>
+                <w:szCs w:val="24"/>
+                <w14:ligatures w14:val="none"/>
+              </w:rPr>
+            </w:pPr>
+            <w:r>
+              <w:rPr>
+                <w:rFonts w:ascii="Source Sans Pro" w:eastAsia="Times New Roman" w:hAnsi="Source Sans Pro" w:cs="Times New Roman"/>
+                <w:kern w:val="0"/>
+                <w:sz w:val="24"/>
+                <w:szCs w:val="24"/>
+                <w14:ligatures w14:val="none"/>
+              </w:rPr>
+              <w:t>Telnet</w:t>
+            </w:r>
+          </w:p>
+        </w:tc>
+        <w:tc>
+          <w:tcPr>
+            <w:tcW w:w="0" w:type="auto"/>
+            <w:tcBorders>
+              <w:top w:val="single" w:sz="6" w:space="0" w:color="E5E7E8"/>
+              <w:left w:val="single" w:sz="6" w:space="0" w:color="E5E7E8"/>
+              <w:bottom w:val="single" w:sz="6" w:space="0" w:color="E5E7E8"/>
+              <w:right w:val="single" w:sz="6" w:space="0" w:color="E5E7E8"/>
+            </w:tcBorders>
+            <w:shd w:val="clear" w:color="auto" w:fill="auto"/>
+            <w:tcMar>
+              <w:top w:w="60" w:type="dxa"/>
+              <w:left w:w="240" w:type="dxa"/>
+              <w:bottom w:w="60" w:type="dxa"/>
+              <w:right w:w="240" w:type="dxa"/>
+            </w:tcMar>
+            <w:vAlign w:val="center"/>
+            <w:hideMark/>
+          </w:tcPr>
+          <w:p>
+            <w:pPr>
+              <w:spacing w:after="240" w:line="240" w:lineRule="auto"/>
+              <w:rPr>
+                <w:rFonts w:ascii="Source Sans Pro" w:eastAsia="Times New Roman" w:hAnsi="Source Sans Pro" w:cs="Times New Roman"/>
+                <w:kern w:val="0"/>
+                <w:sz w:val="24"/>
+                <w:szCs w:val="24"/>
+                <w14:ligatures w14:val="none"/>
+              </w:rPr>
+            </w:pPr>
+            <w:r>
+              <w:rPr>
+                <w:rFonts w:ascii="Source Sans Pro" w:eastAsia="Times New Roman" w:hAnsi="Source Sans Pro" w:cs="Times New Roman"/>
+                <w:kern w:val="0"/>
+                <w:sz w:val="24"/>
+                <w:szCs w:val="24"/>
+                <w14:ligatures w14:val="none"/>
+              </w:rPr>
+              <w:t>TCP port 23</w:t>
+            </w:r>
+          </w:p>
+        </w:tc>
+      </w:tr>
+      <w:tr>
+        <w:tc>
+          <w:tcPr>
+            <w:tcW w:w="0" w:type="auto"/>
+            <w:tcBorders>
+              <w:top w:val="single" w:sz="6" w:space="0" w:color="E5E7E8"/>
+              <w:left w:val="single" w:sz="6" w:space="0" w:color="E5E7E8"/>
+              <w:bottom w:val="single" w:sz="6" w:space="0" w:color="E5E7E8"/>
+              <w:right w:val="single" w:sz="6" w:space="0" w:color="E5E7E8"/>
+            </w:tcBorders>
+            <w:shd w:val="clear" w:color="auto" w:fill="auto"/>
+            <w:tcMar>
+              <w:top w:w="60" w:type="dxa"/>
+              <w:left w:w="240" w:type="dxa"/>
+              <w:bottom w:w="60" w:type="dxa"/>
+              <w:right w:w="240" w:type="dxa"/>
+            </w:tcMar>
+            <w:vAlign w:val="center"/>
+            <w:hideMark/>
+          </w:tcPr>
+          <w:p>
+            <w:pPr>
+              <w:spacing w:after="240" w:line="240" w:lineRule="auto"/>
+              <w:rPr>
+                <w:rFonts w:ascii="Source Sans Pro" w:eastAsia="Times New Roman" w:hAnsi="Source Sans Pro" w:cs="Times New Roman"/>
+                <w:kern w:val="0"/>
+                <w:sz w:val="24"/>
+                <w:szCs w:val="24"/>
+                <w14:ligatures w14:val="none"/>
+              </w:rPr>
+            </w:pPr>
+            <w:r>
+              <w:rPr>
+                <w:rFonts w:ascii="Source Sans Pro" w:eastAsia="Times New Roman" w:hAnsi="Source Sans Pro" w:cs="Times New Roman"/>
+                <w:kern w:val="0"/>
+                <w:sz w:val="24"/>
+                <w:szCs w:val="24"/>
+                <w14:ligatures w14:val="none"/>
+              </w:rPr>
+              <w:t>SSH</w:t>
+            </w:r>
+          </w:p>
+        </w:tc>
+        <w:tc>
+          <w:tcPr>
+            <w:tcW w:w="0" w:type="auto"/>
+            <w:tcBorders>
+              <w:top w:val="single" w:sz="6" w:space="0" w:color="E5E7E8"/>
+              <w:left w:val="single" w:sz="6" w:space="0" w:color="E5E7E8"/>
+              <w:bottom w:val="single" w:sz="6" w:space="0" w:color="E5E7E8"/>
+              <w:right w:val="single" w:sz="6" w:space="0" w:color="E5E7E8"/>
+            </w:tcBorders>
+            <w:shd w:val="clear" w:color="auto" w:fill="auto"/>
+            <w:tcMar>
+              <w:top w:w="60" w:type="dxa"/>
+              <w:left w:w="240" w:type="dxa"/>
+              <w:bottom w:w="60" w:type="dxa"/>
+              <w:right w:w="240" w:type="dxa"/>
+            </w:tcMar>
+            <w:vAlign w:val="center"/>
+            <w:hideMark/>
+          </w:tcPr>
+          <w:p>
+            <w:pPr>
+              <w:spacing w:after="240" w:line="240" w:lineRule="auto"/>
+              <w:rPr>
+                <w:rFonts w:ascii="Source Sans Pro" w:eastAsia="Times New Roman" w:hAnsi="Source Sans Pro" w:cs="Times New Roman"/>
+                <w:kern w:val="0"/>
+                <w:sz w:val="24"/>
+                <w:szCs w:val="24"/>
+                <w14:ligatures w14:val="none"/>
+              </w:rPr>
+            </w:pPr>
+            <w:r>
+              <w:rPr>
+                <w:rFonts w:ascii="Source Sans Pro" w:eastAsia="Times New Roman" w:hAnsi="Source Sans Pro" w:cs="Times New Roman"/>
+                <w:kern w:val="0"/>
+                <w:sz w:val="24"/>
+                <w:szCs w:val="24"/>
+                <w14:ligatures w14:val="none"/>
+              </w:rPr>
+              <w:t>TCP port 22</w:t>
+            </w:r>
+          </w:p>
+        </w:tc>
+      </w:tr>
+      <w:tr>
+        <w:tc>
+          <w:tcPr>
+            <w:tcW w:w="0" w:type="auto"/>
+            <w:tcBorders>
+              <w:top w:val="single" w:sz="6" w:space="0" w:color="E5E7E8"/>
+              <w:left w:val="single" w:sz="6" w:space="0" w:color="E5E7E8"/>
+              <w:bottom w:val="single" w:sz="6" w:space="0" w:color="E5E7E8"/>
+              <w:right w:val="single" w:sz="6" w:space="0" w:color="E5E7E8"/>
+            </w:tcBorders>
+            <w:shd w:val="clear" w:color="auto" w:fill="auto"/>
+            <w:tcMar>
+              <w:top w:w="60" w:type="dxa"/>
+              <w:left w:w="240" w:type="dxa"/>
+              <w:bottom w:w="60" w:type="dxa"/>
+              <w:right w:w="240" w:type="dxa"/>
+            </w:tcMar>
+            <w:vAlign w:val="center"/>
+            <w:hideMark/>
+          </w:tcPr>
+          <w:p>
+            <w:pPr>
+              <w:spacing w:after="240" w:line="240" w:lineRule="auto"/>
+              <w:rPr>
+                <w:rFonts w:ascii="Source Sans Pro" w:eastAsia="Times New Roman" w:hAnsi="Source Sans Pro" w:cs="Times New Roman"/>
+                <w:kern w:val="0"/>
+                <w:sz w:val="24"/>
+                <w:szCs w:val="24"/>
+                <w14:ligatures w14:val="none"/>
+              </w:rPr>
+            </w:pPr>
+            <w:r>
+              <w:rPr>
+                <w:rFonts w:ascii="Source Sans Pro" w:eastAsia="Times New Roman" w:hAnsi="Source Sans Pro" w:cs="Times New Roman"/>
+                <w:kern w:val="0"/>
+                <w:sz w:val="24"/>
+                <w:szCs w:val="24"/>
+                <w14:ligatures w14:val="none"/>
+              </w:rPr>
+              <w:t>POP3</w:t>
+            </w:r>
+          </w:p>
+        </w:tc>
+        <w:tc>
+          <w:tcPr>
+            <w:tcW w:w="0" w:type="auto"/>
+            <w:tcBorders>
+              <w:top w:val="single" w:sz="6" w:space="0" w:color="E5E7E8"/>
+              <w:left w:val="single" w:sz="6" w:space="0" w:color="E5E7E8"/>
+              <w:bottom w:val="single" w:sz="6" w:space="0" w:color="E5E7E8"/>
+              <w:right w:val="single" w:sz="6" w:space="0" w:color="E5E7E8"/>
+            </w:tcBorders>
+            <w:shd w:val="clear" w:color="auto" w:fill="auto"/>
+            <w:tcMar>
+              <w:top w:w="60" w:type="dxa"/>
+              <w:left w:w="240" w:type="dxa"/>
+              <w:bottom w:w="60" w:type="dxa"/>
+              <w:right w:w="240" w:type="dxa"/>
+            </w:tcMar>
+            <w:vAlign w:val="center"/>
+            <w:hideMark/>
+          </w:tcPr>
+          <w:p>
+            <w:pPr>
+              <w:spacing w:after="240" w:line="240" w:lineRule="auto"/>
+              <w:rPr>
+                <w:rFonts w:ascii="Source Sans Pro" w:eastAsia="Times New Roman" w:hAnsi="Source Sans Pro" w:cs="Times New Roman"/>
+                <w:kern w:val="0"/>
+                <w:sz w:val="24"/>
+                <w:szCs w:val="24"/>
+                <w14:ligatures w14:val="none"/>
+              </w:rPr>
+            </w:pPr>
+            <w:r>
+              <w:rPr>
+                <w:rFonts w:ascii="Source Sans Pro" w:eastAsia="Times New Roman" w:hAnsi="Source Sans Pro" w:cs="Times New Roman"/>
+                <w:kern w:val="0"/>
+                <w:sz w:val="24"/>
+                <w:szCs w:val="24"/>
+                <w14:ligatures w14:val="none"/>
+              </w:rPr>
+              <w:t>TCP/UDP port 110 (unencrypted)</w:t>
+            </w:r>
+          </w:p>
+          <w:p>
+            <w:pPr>
+              <w:spacing w:after="240" w:line="240" w:lineRule="auto"/>
+              <w:rPr>
+                <w:rFonts w:ascii="Source Sans Pro" w:eastAsia="Times New Roman" w:hAnsi="Source Sans Pro" w:cs="Times New Roman"/>
+                <w:kern w:val="0"/>
+                <w:sz w:val="24"/>
+                <w:szCs w:val="24"/>
+                <w14:ligatures w14:val="none"/>
+              </w:rPr>
+            </w:pPr>
+            <w:r>
+              <w:rPr>
+                <w:rFonts w:ascii="Source Sans Pro" w:eastAsia="Times New Roman" w:hAnsi="Source Sans Pro" w:cs="Times New Roman"/>
+                <w:kern w:val="0"/>
+                <w:sz w:val="24"/>
+                <w:szCs w:val="24"/>
+                <w14:ligatures w14:val="none"/>
+              </w:rPr>
+              <w:t>TCP/UDP port 995 (encrypted, SSL/TLS)</w:t>
+            </w:r>
+          </w:p>
+        </w:tc>
+      </w:tr>
+      <w:tr>
+        <w:tc>
+          <w:tcPr>
+            <w:tcW w:w="0" w:type="auto"/>
+            <w:tcBorders>
+              <w:top w:val="single" w:sz="6" w:space="0" w:color="E5E7E8"/>
+              <w:left w:val="single" w:sz="6" w:space="0" w:color="E5E7E8"/>
+              <w:bottom w:val="single" w:sz="6" w:space="0" w:color="E5E7E8"/>
+              <w:right w:val="single" w:sz="6" w:space="0" w:color="E5E7E8"/>
+            </w:tcBorders>
+            <w:shd w:val="clear" w:color="auto" w:fill="auto"/>
+            <w:tcMar>
+              <w:top w:w="60" w:type="dxa"/>
+              <w:left w:w="240" w:type="dxa"/>
+              <w:bottom w:w="60" w:type="dxa"/>
+              <w:right w:w="240" w:type="dxa"/>
+            </w:tcMar>
+            <w:vAlign w:val="center"/>
+            <w:hideMark/>
+          </w:tcPr>
+          <w:p>
+            <w:pPr>
+              <w:spacing w:after="240" w:line="240" w:lineRule="auto"/>
+              <w:rPr>
+                <w:rFonts w:ascii="Source Sans Pro" w:eastAsia="Times New Roman" w:hAnsi="Source Sans Pro" w:cs="Times New Roman"/>
+                <w:kern w:val="0"/>
+                <w:sz w:val="24"/>
+                <w:szCs w:val="24"/>
+                <w14:ligatures w14:val="none"/>
+              </w:rPr>
+            </w:pPr>
+            <w:r>
+              <w:rPr>
+                <w:rFonts w:ascii="Source Sans Pro" w:eastAsia="Times New Roman" w:hAnsi="Source Sans Pro" w:cs="Times New Roman"/>
+                <w:kern w:val="0"/>
+                <w:sz w:val="24"/>
+                <w:szCs w:val="24"/>
+                <w14:ligatures w14:val="none"/>
+              </w:rPr>
+              <w:t>IMAP</w:t>
+            </w:r>
+          </w:p>
+        </w:tc>
+        <w:tc>
+          <w:tcPr>
+            <w:tcW w:w="0" w:type="auto"/>
+            <w:tcBorders>
+              <w:top w:val="single" w:sz="6" w:space="0" w:color="E5E7E8"/>
+              <w:left w:val="single" w:sz="6" w:space="0" w:color="E5E7E8"/>
+              <w:bottom w:val="single" w:sz="6" w:space="0" w:color="E5E7E8"/>
+              <w:right w:val="single" w:sz="6" w:space="0" w:color="E5E7E8"/>
+            </w:tcBorders>
+            <w:shd w:val="clear" w:color="auto" w:fill="auto"/>
+            <w:tcMar>
+              <w:top w:w="60" w:type="dxa"/>
+              <w:left w:w="240" w:type="dxa"/>
+              <w:bottom w:w="60" w:type="dxa"/>
+              <w:right w:w="240" w:type="dxa"/>
+            </w:tcMar>
+            <w:vAlign w:val="center"/>
+            <w:hideMark/>
+          </w:tcPr>
+          <w:p>
+            <w:pPr>
+              <w:spacing w:after="240" w:line="240" w:lineRule="auto"/>
+              <w:rPr>
+                <w:rFonts w:ascii="Source Sans Pro" w:eastAsia="Times New Roman" w:hAnsi="Source Sans Pro" w:cs="Times New Roman"/>
+                <w:kern w:val="0"/>
+                <w:sz w:val="24"/>
+                <w:szCs w:val="24"/>
+                <w14:ligatures w14:val="none"/>
+              </w:rPr>
+            </w:pPr>
+            <w:r>
+              <w:rPr>
+                <w:rFonts w:ascii="Source Sans Pro" w:eastAsia="Times New Roman" w:hAnsi="Source Sans Pro" w:cs="Times New Roman"/>
+                <w:kern w:val="0"/>
+                <w:sz w:val="24"/>
+                <w:szCs w:val="24"/>
+                <w14:ligatures w14:val="none"/>
+              </w:rPr>
+              <w:t>TCP port 143 (unencrypted)</w:t>
+            </w:r>
+          </w:p>
+          <w:p>
+            <w:pPr>
+              <w:spacing w:after="240" w:line="240" w:lineRule="auto"/>
+              <w:rPr>
+                <w:rFonts w:ascii="Source Sans Pro" w:eastAsia="Times New Roman" w:hAnsi="Source Sans Pro" w:cs="Times New Roman"/>
+                <w:kern w:val="0"/>
+                <w:sz w:val="24"/>
+                <w:szCs w:val="24"/>
+                <w14:ligatures w14:val="none"/>
+              </w:rPr>
+            </w:pPr>
+            <w:r>
+              <w:rPr>
+                <w:rFonts w:ascii="Source Sans Pro" w:eastAsia="Times New Roman" w:hAnsi="Source Sans Pro" w:cs="Times New Roman"/>
+                <w:kern w:val="0"/>
+                <w:sz w:val="24"/>
+                <w:szCs w:val="24"/>
+                <w14:ligatures w14:val="none"/>
+              </w:rPr>
+              <w:t>TCP port 993 (encrypted, SSL/TLS)</w:t>
+            </w:r>
+          </w:p>
+        </w:tc>
+      </w:tr>
+      <w:tr>
+        <w:tc>
+          <w:tcPr>
+            <w:tcW w:w="0" w:type="auto"/>
+            <w:tcBorders>
+              <w:top w:val="single" w:sz="6" w:space="0" w:color="E5E7E8"/>
+              <w:left w:val="single" w:sz="6" w:space="0" w:color="E5E7E8"/>
+              <w:bottom w:val="single" w:sz="6" w:space="0" w:color="E5E7E8"/>
+              <w:right w:val="single" w:sz="6" w:space="0" w:color="E5E7E8"/>
+            </w:tcBorders>
+            <w:shd w:val="clear" w:color="auto" w:fill="auto"/>
+            <w:tcMar>
+              <w:top w:w="60" w:type="dxa"/>
+              <w:left w:w="240" w:type="dxa"/>
+              <w:bottom w:w="60" w:type="dxa"/>
+              <w:right w:w="240" w:type="dxa"/>
+            </w:tcMar>
+            <w:vAlign w:val="center"/>
+            <w:hideMark/>
+          </w:tcPr>
+          <w:p>
+            <w:pPr>
+              <w:spacing w:after="240" w:line="240" w:lineRule="auto"/>
+              <w:rPr>
+                <w:rFonts w:ascii="Source Sans Pro" w:eastAsia="Times New Roman" w:hAnsi="Source Sans Pro" w:cs="Times New Roman"/>
+                <w:kern w:val="0"/>
+                <w:sz w:val="24"/>
+                <w:szCs w:val="24"/>
+                <w14:ligatures w14:val="none"/>
+              </w:rPr>
+            </w:pPr>
+            <w:r>
+              <w:rPr>
+                <w:rFonts w:ascii="Source Sans Pro" w:eastAsia="Times New Roman" w:hAnsi="Source Sans Pro" w:cs="Times New Roman"/>
+                <w:kern w:val="0"/>
+                <w:sz w:val="24"/>
+                <w:szCs w:val="24"/>
+                <w14:ligatures w14:val="none"/>
+              </w:rPr>
+              <w:t>SMTP</w:t>
+            </w:r>
+          </w:p>
+        </w:tc>
+        <w:tc>
+          <w:tcPr>
+            <w:tcW w:w="0" w:type="auto"/>
+            <w:tcBorders>
+              <w:top w:val="single" w:sz="6" w:space="0" w:color="E5E7E8"/>
+              <w:left w:val="single" w:sz="6" w:space="0" w:color="E5E7E8"/>
+              <w:bottom w:val="single" w:sz="6" w:space="0" w:color="E5E7E8"/>
+              <w:right w:val="single" w:sz="6" w:space="0" w:color="E5E7E8"/>
+            </w:tcBorders>
+            <w:shd w:val="clear" w:color="auto" w:fill="auto"/>
+            <w:tcMar>
+              <w:top w:w="60" w:type="dxa"/>
+              <w:left w:w="240" w:type="dxa"/>
+              <w:bottom w:w="60" w:type="dxa"/>
+              <w:right w:w="240" w:type="dxa"/>
+            </w:tcMar>
+            <w:vAlign w:val="center"/>
+            <w:hideMark/>
+          </w:tcPr>
+          <w:p>
+            <w:pPr>
+              <w:spacing w:after="240" w:line="240" w:lineRule="auto"/>
+              <w:rPr>
+                <w:rFonts w:ascii="Source Sans Pro" w:eastAsia="Times New Roman" w:hAnsi="Source Sans Pro" w:cs="Times New Roman"/>
+                <w:kern w:val="0"/>
+                <w:sz w:val="24"/>
+                <w:szCs w:val="24"/>
+                <w14:ligatures w14:val="none"/>
+              </w:rPr>
+            </w:pPr>
+            <w:r>
+              <w:rPr>
+                <w:rFonts w:ascii="Source Sans Pro" w:eastAsia="Times New Roman" w:hAnsi="Source Sans Pro" w:cs="Times New Roman"/>
+                <w:kern w:val="0"/>
+                <w:sz w:val="24"/>
+                <w:szCs w:val="24"/>
+                <w14:ligatures w14:val="none"/>
+              </w:rPr>
+              <w:t>TCP/UDP port 25 (supports TLS encryption)</w:t>
+            </w:r>
+          </w:p>
+          <w:p>
+            <w:pPr>
+              <w:spacing w:after="240" w:line="240" w:lineRule="auto"/>
+              <w:rPr>
+                <w:rFonts w:ascii="Source Sans Pro" w:eastAsia="Times New Roman" w:hAnsi="Source Sans Pro" w:cs="Times New Roman"/>
+                <w:kern w:val="0"/>
+                <w:sz w:val="24"/>
+                <w:szCs w:val="24"/>
+                <w14:ligatures w14:val="none"/>
+              </w:rPr>
+            </w:pPr>
+            <w:r>
+              <w:rPr>
+                <w:rFonts w:ascii="Source Sans Pro" w:eastAsia="Times New Roman" w:hAnsi="Source Sans Pro" w:cs="Times New Roman"/>
+                <w:kern w:val="0"/>
+                <w:sz w:val="24"/>
+                <w:szCs w:val="24"/>
+                <w14:ligatures w14:val="none"/>
+              </w:rPr>
+              <w:t>TCP/UDP port 587 (encrypted, TLS)</w:t>
+            </w:r>
+          </w:p>
+        </w:tc>
+      </w:tr>
+    </w:tbl>
     <w:p/>
     <w:sectPr>
       <w:pgSz w:w="12240" w:h="15840"/>
@@ -1245,6 +3517,155 @@
     </w:lvl>
   </w:abstractNum>
   <w:abstractNum w:abstractNumId="2" w15:restartNumberingAfterBreak="0">
+    <w:nsid w:val="4C4B0F2B"/>
+    <w:multiLevelType w:val="multilevel"/>
+    <w:tmpl w:val="2FB0C7FE"/>
+    <w:lvl w:ilvl="0">
+      <w:start w:val="1"/>
+      <w:numFmt w:val="bullet"/>
+      <w:lvlText w:val=""/>
+      <w:lvlJc w:val="left"/>
+      <w:pPr>
+        <w:tabs>
+          <w:tab w:val="num" w:pos="720"/>
+        </w:tabs>
+        <w:ind w:left="720" w:hanging="360"/>
+      </w:pPr>
+      <w:rPr>
+        <w:rFonts w:ascii="Symbol" w:hAnsi="Symbol" w:hint="default"/>
+        <w:sz w:val="20"/>
+      </w:rPr>
+    </w:lvl>
+    <w:lvl w:ilvl="1">
+      <w:start w:val="1"/>
+      <w:numFmt w:val="bullet"/>
+      <w:lvlText w:val="o"/>
+      <w:lvlJc w:val="left"/>
+      <w:pPr>
+        <w:tabs>
+          <w:tab w:val="num" w:pos="1440"/>
+        </w:tabs>
+        <w:ind w:left="1440" w:hanging="360"/>
+      </w:pPr>
+      <w:rPr>
+        <w:rFonts w:ascii="Courier New" w:hAnsi="Courier New" w:hint="default"/>
+        <w:sz w:val="20"/>
+      </w:rPr>
+    </w:lvl>
+    <w:lvl w:ilvl="2" w:tentative="1">
+      <w:start w:val="1"/>
+      <w:numFmt w:val="bullet"/>
+      <w:lvlText w:val=""/>
+      <w:lvlJc w:val="left"/>
+      <w:pPr>
+        <w:tabs>
+          <w:tab w:val="num" w:pos="2160"/>
+        </w:tabs>
+        <w:ind w:left="2160" w:hanging="360"/>
+      </w:pPr>
+      <w:rPr>
+        <w:rFonts w:ascii="Symbol" w:hAnsi="Symbol" w:hint="default"/>
+        <w:sz w:val="20"/>
+      </w:rPr>
+    </w:lvl>
+    <w:lvl w:ilvl="3" w:tentative="1">
+      <w:start w:val="1"/>
+      <w:numFmt w:val="bullet"/>
+      <w:lvlText w:val=""/>
+      <w:lvlJc w:val="left"/>
+      <w:pPr>
+        <w:tabs>
+          <w:tab w:val="num" w:pos="2880"/>
+        </w:tabs>
+        <w:ind w:left="2880" w:hanging="360"/>
+      </w:pPr>
+      <w:rPr>
+        <w:rFonts w:ascii="Symbol" w:hAnsi="Symbol" w:hint="default"/>
+        <w:sz w:val="20"/>
+      </w:rPr>
+    </w:lvl>
+    <w:lvl w:ilvl="4" w:tentative="1">
+      <w:start w:val="1"/>
+      <w:numFmt w:val="bullet"/>
+      <w:lvlText w:val=""/>
+      <w:lvlJc w:val="left"/>
+      <w:pPr>
+        <w:tabs>
+          <w:tab w:val="num" w:pos="3600"/>
+        </w:tabs>
+        <w:ind w:left="3600" w:hanging="360"/>
+      </w:pPr>
+      <w:rPr>
+        <w:rFonts w:ascii="Symbol" w:hAnsi="Symbol" w:hint="default"/>
+        <w:sz w:val="20"/>
+      </w:rPr>
+    </w:lvl>
+    <w:lvl w:ilvl="5" w:tentative="1">
+      <w:start w:val="1"/>
+      <w:numFmt w:val="bullet"/>
+      <w:lvlText w:val=""/>
+      <w:lvlJc w:val="left"/>
+      <w:pPr>
+        <w:tabs>
+          <w:tab w:val="num" w:pos="4320"/>
+        </w:tabs>
+        <w:ind w:left="4320" w:hanging="360"/>
+      </w:pPr>
+      <w:rPr>
+        <w:rFonts w:ascii="Symbol" w:hAnsi="Symbol" w:hint="default"/>
+        <w:sz w:val="20"/>
+      </w:rPr>
+    </w:lvl>
+    <w:lvl w:ilvl="6" w:tentative="1">
+      <w:start w:val="1"/>
+      <w:numFmt w:val="bullet"/>
+      <w:lvlText w:val=""/>
+      <w:lvlJc w:val="left"/>
+      <w:pPr>
+        <w:tabs>
+          <w:tab w:val="num" w:pos="5040"/>
+        </w:tabs>
+        <w:ind w:left="5040" w:hanging="360"/>
+      </w:pPr>
+      <w:rPr>
+        <w:rFonts w:ascii="Symbol" w:hAnsi="Symbol" w:hint="default"/>
+        <w:sz w:val="20"/>
+      </w:rPr>
+    </w:lvl>
+    <w:lvl w:ilvl="7" w:tentative="1">
+      <w:start w:val="1"/>
+      <w:numFmt w:val="bullet"/>
+      <w:lvlText w:val=""/>
+      <w:lvlJc w:val="left"/>
+      <w:pPr>
+        <w:tabs>
+          <w:tab w:val="num" w:pos="5760"/>
+        </w:tabs>
+        <w:ind w:left="5760" w:hanging="360"/>
+      </w:pPr>
+      <w:rPr>
+        <w:rFonts w:ascii="Symbol" w:hAnsi="Symbol" w:hint="default"/>
+        <w:sz w:val="20"/>
+      </w:rPr>
+    </w:lvl>
+    <w:lvl w:ilvl="8" w:tentative="1">
+      <w:start w:val="1"/>
+      <w:numFmt w:val="bullet"/>
+      <w:lvlText w:val=""/>
+      <w:lvlJc w:val="left"/>
+      <w:pPr>
+        <w:tabs>
+          <w:tab w:val="num" w:pos="6480"/>
+        </w:tabs>
+        <w:ind w:left="6480" w:hanging="360"/>
+      </w:pPr>
+      <w:rPr>
+        <w:rFonts w:ascii="Symbol" w:hAnsi="Symbol" w:hint="default"/>
+        <w:sz w:val="20"/>
+      </w:rPr>
+    </w:lvl>
+  </w:abstractNum>
+  <w:abstractNum w:abstractNumId="3" w15:restartNumberingAfterBreak="0">
     <w:nsid w:val="6120630A"/>
     <w:multiLevelType w:val="multilevel"/>
     <w:tmpl w:val="623ACA56"/>
@@ -1277,6 +3698,155 @@
       </w:pPr>
       <w:rPr>
         <w:rFonts w:ascii="Symbol" w:hAnsi="Symbol" w:hint="default"/>
+        <w:sz w:val="20"/>
+      </w:rPr>
+    </w:lvl>
+    <w:lvl w:ilvl="2" w:tentative="1">
+      <w:start w:val="1"/>
+      <w:numFmt w:val="bullet"/>
+      <w:lvlText w:val=""/>
+      <w:lvlJc w:val="left"/>
+      <w:pPr>
+        <w:tabs>
+          <w:tab w:val="num" w:pos="2160"/>
+        </w:tabs>
+        <w:ind w:left="2160" w:hanging="360"/>
+      </w:pPr>
+      <w:rPr>
+        <w:rFonts w:ascii="Symbol" w:hAnsi="Symbol" w:hint="default"/>
+        <w:sz w:val="20"/>
+      </w:rPr>
+    </w:lvl>
+    <w:lvl w:ilvl="3" w:tentative="1">
+      <w:start w:val="1"/>
+      <w:numFmt w:val="bullet"/>
+      <w:lvlText w:val=""/>
+      <w:lvlJc w:val="left"/>
+      <w:pPr>
+        <w:tabs>
+          <w:tab w:val="num" w:pos="2880"/>
+        </w:tabs>
+        <w:ind w:left="2880" w:hanging="360"/>
+      </w:pPr>
+      <w:rPr>
+        <w:rFonts w:ascii="Symbol" w:hAnsi="Symbol" w:hint="default"/>
+        <w:sz w:val="20"/>
+      </w:rPr>
+    </w:lvl>
+    <w:lvl w:ilvl="4" w:tentative="1">
+      <w:start w:val="1"/>
+      <w:numFmt w:val="bullet"/>
+      <w:lvlText w:val=""/>
+      <w:lvlJc w:val="left"/>
+      <w:pPr>
+        <w:tabs>
+          <w:tab w:val="num" w:pos="3600"/>
+        </w:tabs>
+        <w:ind w:left="3600" w:hanging="360"/>
+      </w:pPr>
+      <w:rPr>
+        <w:rFonts w:ascii="Symbol" w:hAnsi="Symbol" w:hint="default"/>
+        <w:sz w:val="20"/>
+      </w:rPr>
+    </w:lvl>
+    <w:lvl w:ilvl="5" w:tentative="1">
+      <w:start w:val="1"/>
+      <w:numFmt w:val="bullet"/>
+      <w:lvlText w:val=""/>
+      <w:lvlJc w:val="left"/>
+      <w:pPr>
+        <w:tabs>
+          <w:tab w:val="num" w:pos="4320"/>
+        </w:tabs>
+        <w:ind w:left="4320" w:hanging="360"/>
+      </w:pPr>
+      <w:rPr>
+        <w:rFonts w:ascii="Symbol" w:hAnsi="Symbol" w:hint="default"/>
+        <w:sz w:val="20"/>
+      </w:rPr>
+    </w:lvl>
+    <w:lvl w:ilvl="6" w:tentative="1">
+      <w:start w:val="1"/>
+      <w:numFmt w:val="bullet"/>
+      <w:lvlText w:val=""/>
+      <w:lvlJc w:val="left"/>
+      <w:pPr>
+        <w:tabs>
+          <w:tab w:val="num" w:pos="5040"/>
+        </w:tabs>
+        <w:ind w:left="5040" w:hanging="360"/>
+      </w:pPr>
+      <w:rPr>
+        <w:rFonts w:ascii="Symbol" w:hAnsi="Symbol" w:hint="default"/>
+        <w:sz w:val="20"/>
+      </w:rPr>
+    </w:lvl>
+    <w:lvl w:ilvl="7" w:tentative="1">
+      <w:start w:val="1"/>
+      <w:numFmt w:val="bullet"/>
+      <w:lvlText w:val=""/>
+      <w:lvlJc w:val="left"/>
+      <w:pPr>
+        <w:tabs>
+          <w:tab w:val="num" w:pos="5760"/>
+        </w:tabs>
+        <w:ind w:left="5760" w:hanging="360"/>
+      </w:pPr>
+      <w:rPr>
+        <w:rFonts w:ascii="Symbol" w:hAnsi="Symbol" w:hint="default"/>
+        <w:sz w:val="20"/>
+      </w:rPr>
+    </w:lvl>
+    <w:lvl w:ilvl="8" w:tentative="1">
+      <w:start w:val="1"/>
+      <w:numFmt w:val="bullet"/>
+      <w:lvlText w:val=""/>
+      <w:lvlJc w:val="left"/>
+      <w:pPr>
+        <w:tabs>
+          <w:tab w:val="num" w:pos="6480"/>
+        </w:tabs>
+        <w:ind w:left="6480" w:hanging="360"/>
+      </w:pPr>
+      <w:rPr>
+        <w:rFonts w:ascii="Symbol" w:hAnsi="Symbol" w:hint="default"/>
+        <w:sz w:val="20"/>
+      </w:rPr>
+    </w:lvl>
+  </w:abstractNum>
+  <w:abstractNum w:abstractNumId="4" w15:restartNumberingAfterBreak="0">
+    <w:nsid w:val="6ECB3BB9"/>
+    <w:multiLevelType w:val="multilevel"/>
+    <w:tmpl w:val="C6CAEE80"/>
+    <w:lvl w:ilvl="0">
+      <w:start w:val="1"/>
+      <w:numFmt w:val="bullet"/>
+      <w:lvlText w:val=""/>
+      <w:lvlJc w:val="left"/>
+      <w:pPr>
+        <w:tabs>
+          <w:tab w:val="num" w:pos="720"/>
+        </w:tabs>
+        <w:ind w:left="720" w:hanging="360"/>
+      </w:pPr>
+      <w:rPr>
+        <w:rFonts w:ascii="Symbol" w:hAnsi="Symbol" w:hint="default"/>
+        <w:sz w:val="20"/>
+      </w:rPr>
+    </w:lvl>
+    <w:lvl w:ilvl="1">
+      <w:start w:val="1"/>
+      <w:numFmt w:val="bullet"/>
+      <w:lvlText w:val="o"/>
+      <w:lvlJc w:val="left"/>
+      <w:pPr>
+        <w:tabs>
+          <w:tab w:val="num" w:pos="1440"/>
+        </w:tabs>
+        <w:ind w:left="1440" w:hanging="360"/>
+      </w:pPr>
+      <w:rPr>
+        <w:rFonts w:ascii="Courier New" w:hAnsi="Courier New" w:hint="default"/>
         <w:sz w:val="20"/>
       </w:rPr>
     </w:lvl>
@@ -1400,7 +3970,13 @@
     <w:abstractNumId w:val="1"/>
   </w:num>
   <w:num w:numId="3" w16cid:durableId="1399473367">
+    <w:abstractNumId w:val="3"/>
+  </w:num>
+  <w:num w:numId="4" w16cid:durableId="428161187">
     <w:abstractNumId w:val="2"/>
+  </w:num>
+  <w:num w:numId="5" w16cid:durableId="137693026">
+    <w:abstractNumId w:val="4"/>
   </w:num>
 </w:numbering>
 </file>

</xml_diff>